<commit_message>
Add plugins: carrossel, selectize e tooltipster
</commit_message>
<xml_diff>
--- a/Informações.docx
+++ b/Informações.docx
@@ -2280,7 +2280,7 @@
       <w:r>
         <w:rPr/>
         <w:drawing>
-          <wp:inline distT="0" distB="9525" distL="0" distR="0">
+          <wp:inline distT="0" distB="0" distL="0" distR="0">
             <wp:extent cx="4572000" cy="3343275"/>
             <wp:effectExtent l="0" t="0" r="0" b="0"/>
             <wp:docPr id="3" name="Imagem 3" descr=""/>
@@ -4173,6 +4173,8 @@
         <w:rPr>
           <w:rFonts w:ascii="Open sans;sans-serif" w:hAnsi="Open sans;sans-serif"/>
           <w:b/>
+          <w:b/>
+          <w:i w:val="false"/>
           <w:i w:val="false"/>
           <w:caps w:val="false"/>
           <w:smallCaps w:val="false"/>
@@ -4309,7 +4311,7 @@
       <w:pPr>
         <w:pStyle w:val="Textoprformatado"/>
         <w:widowControl/>
-        <w:shd w:fill="F0F3F5" w:val="clear"/>
+        <w:shd w:val="clear" w:fill="F0F3F5"/>
         <w:spacing w:lineRule="auto" w:line="360" w:before="0" w:after="0"/>
         <w:ind w:left="0" w:right="0" w:hanging="0"/>
         <w:jc w:val="left"/>
@@ -4362,7 +4364,7 @@
       <w:pPr>
         <w:pStyle w:val="Textoprformatado"/>
         <w:widowControl/>
-        <w:shd w:fill="F0F3F5" w:val="clear"/>
+        <w:shd w:val="clear" w:fill="F0F3F5"/>
         <w:spacing w:lineRule="auto" w:line="360" w:before="0" w:after="0"/>
         <w:ind w:left="0" w:right="0" w:hanging="0"/>
         <w:jc w:val="left"/>
@@ -4453,7 +4455,7 @@
       <w:pPr>
         <w:pStyle w:val="Textoprformatado"/>
         <w:widowControl/>
-        <w:shd w:fill="F0F3F5" w:val="clear"/>
+        <w:shd w:val="clear" w:fill="F0F3F5"/>
         <w:spacing w:lineRule="auto" w:line="360" w:before="0" w:after="0"/>
         <w:ind w:left="0" w:right="0" w:hanging="0"/>
         <w:jc w:val="left"/>
@@ -4572,7 +4574,7 @@
       <w:pPr>
         <w:pStyle w:val="Textoprformatado"/>
         <w:widowControl/>
-        <w:shd w:fill="F0F3F5" w:val="clear"/>
+        <w:shd w:val="clear" w:fill="F0F3F5"/>
         <w:spacing w:lineRule="auto" w:line="360" w:before="0" w:after="0"/>
         <w:jc w:val="left"/>
         <w:rPr/>
@@ -4585,7 +4587,7 @@
       <w:pPr>
         <w:pStyle w:val="Textoprformatado"/>
         <w:widowControl/>
-        <w:shd w:fill="F0F3F5" w:val="clear"/>
+        <w:shd w:val="clear" w:fill="F0F3F5"/>
         <w:spacing w:lineRule="auto" w:line="360" w:before="0" w:after="0"/>
         <w:ind w:left="0" w:right="0" w:hanging="0"/>
         <w:jc w:val="left"/>
@@ -4690,7 +4692,7 @@
       <w:pPr>
         <w:pStyle w:val="Textoprformatado"/>
         <w:widowControl/>
-        <w:shd w:fill="F0F3F5" w:val="clear"/>
+        <w:shd w:val="clear" w:fill="F0F3F5"/>
         <w:spacing w:lineRule="auto" w:line="360" w:before="0" w:after="0"/>
         <w:jc w:val="left"/>
         <w:rPr/>
@@ -4703,7 +4705,7 @@
       <w:pPr>
         <w:pStyle w:val="Textoprformatado"/>
         <w:widowControl/>
-        <w:shd w:fill="F0F3F5" w:val="clear"/>
+        <w:shd w:val="clear" w:fill="F0F3F5"/>
         <w:spacing w:lineRule="auto" w:line="360" w:before="0" w:after="0"/>
         <w:ind w:left="0" w:right="0" w:hanging="0"/>
         <w:jc w:val="left"/>
@@ -4738,7 +4740,7 @@
       <w:pPr>
         <w:pStyle w:val="Textoprformatado"/>
         <w:widowControl/>
-        <w:shd w:fill="F0F3F5" w:val="clear"/>
+        <w:shd w:val="clear" w:fill="F0F3F5"/>
         <w:spacing w:lineRule="auto" w:line="360" w:before="0" w:after="0"/>
         <w:ind w:left="0" w:right="0" w:hanging="0"/>
         <w:jc w:val="left"/>
@@ -4763,7 +4765,6 @@
       <w:pPr>
         <w:pStyle w:val="Corpodotexto"/>
         <w:widowControl/>
-        <w:pBdr/>
         <w:spacing w:before="0" w:after="0"/>
         <w:ind w:left="0" w:right="0" w:hanging="0"/>
         <w:jc w:val="left"/>
@@ -5038,7 +5039,7 @@
       <w:pPr>
         <w:pStyle w:val="Textoprformatado"/>
         <w:widowControl/>
-        <w:shd w:fill="F0F3F5" w:val="clear"/>
+        <w:shd w:val="clear" w:fill="F0F3F5"/>
         <w:spacing w:lineRule="auto" w:line="360" w:before="0" w:after="0"/>
         <w:ind w:left="0" w:right="0" w:hanging="0"/>
         <w:jc w:val="left"/>
@@ -5091,7 +5092,7 @@
       <w:pPr>
         <w:pStyle w:val="Textoprformatado"/>
         <w:widowControl/>
-        <w:shd w:fill="F0F3F5" w:val="clear"/>
+        <w:shd w:val="clear" w:fill="F0F3F5"/>
         <w:spacing w:lineRule="auto" w:line="360" w:before="0" w:after="0"/>
         <w:ind w:left="0" w:right="0" w:hanging="0"/>
         <w:jc w:val="left"/>
@@ -5182,7 +5183,7 @@
       <w:pPr>
         <w:pStyle w:val="Textoprformatado"/>
         <w:widowControl/>
-        <w:shd w:fill="F0F3F5" w:val="clear"/>
+        <w:shd w:val="clear" w:fill="F0F3F5"/>
         <w:spacing w:lineRule="auto" w:line="360" w:before="0" w:after="0"/>
         <w:ind w:left="0" w:right="0" w:hanging="0"/>
         <w:jc w:val="left"/>
@@ -5301,7 +5302,7 @@
       <w:pPr>
         <w:pStyle w:val="Textoprformatado"/>
         <w:widowControl/>
-        <w:shd w:fill="F0F3F5" w:val="clear"/>
+        <w:shd w:val="clear" w:fill="F0F3F5"/>
         <w:spacing w:lineRule="auto" w:line="360" w:before="0" w:after="0"/>
         <w:jc w:val="left"/>
         <w:rPr/>
@@ -5314,7 +5315,7 @@
       <w:pPr>
         <w:pStyle w:val="Textoprformatado"/>
         <w:widowControl/>
-        <w:shd w:fill="F0F3F5" w:val="clear"/>
+        <w:shd w:val="clear" w:fill="F0F3F5"/>
         <w:spacing w:lineRule="auto" w:line="360" w:before="0" w:after="0"/>
         <w:ind w:left="0" w:right="0" w:hanging="0"/>
         <w:jc w:val="left"/>
@@ -5419,7 +5420,7 @@
       <w:pPr>
         <w:pStyle w:val="Textoprformatado"/>
         <w:widowControl/>
-        <w:shd w:fill="F0F3F5" w:val="clear"/>
+        <w:shd w:val="clear" w:fill="F0F3F5"/>
         <w:spacing w:lineRule="auto" w:line="360" w:before="0" w:after="0"/>
         <w:ind w:left="0" w:right="0" w:hanging="0"/>
         <w:jc w:val="left"/>
@@ -5566,7 +5567,7 @@
       <w:pPr>
         <w:pStyle w:val="Textoprformatado"/>
         <w:widowControl/>
-        <w:shd w:fill="F0F3F5" w:val="clear"/>
+        <w:shd w:val="clear" w:fill="F0F3F5"/>
         <w:spacing w:lineRule="auto" w:line="360" w:before="0" w:after="0"/>
         <w:ind w:left="0" w:right="0" w:hanging="0"/>
         <w:jc w:val="left"/>
@@ -5713,7 +5714,7 @@
       <w:pPr>
         <w:pStyle w:val="Textoprformatado"/>
         <w:widowControl/>
-        <w:shd w:fill="F0F3F5" w:val="clear"/>
+        <w:shd w:val="clear" w:fill="F0F3F5"/>
         <w:spacing w:lineRule="auto" w:line="360" w:before="0" w:after="0"/>
         <w:jc w:val="left"/>
         <w:rPr/>
@@ -5726,7 +5727,7 @@
       <w:pPr>
         <w:pStyle w:val="Textoprformatado"/>
         <w:widowControl/>
-        <w:shd w:fill="F0F3F5" w:val="clear"/>
+        <w:shd w:val="clear" w:fill="F0F3F5"/>
         <w:spacing w:lineRule="auto" w:line="360" w:before="0" w:after="0"/>
         <w:ind w:left="0" w:right="0" w:hanging="0"/>
         <w:jc w:val="left"/>
@@ -5761,7 +5762,7 @@
       <w:pPr>
         <w:pStyle w:val="Textoprformatado"/>
         <w:widowControl/>
-        <w:shd w:fill="F0F3F5" w:val="clear"/>
+        <w:shd w:val="clear" w:fill="F0F3F5"/>
         <w:spacing w:lineRule="auto" w:line="360" w:before="0" w:after="0"/>
         <w:ind w:left="0" w:right="0" w:hanging="0"/>
         <w:jc w:val="left"/>
@@ -5789,6 +5790,8 @@
         <w:rPr>
           <w:rFonts w:ascii="Open sans;sans-serif" w:hAnsi="Open sans;sans-serif"/>
           <w:b/>
+          <w:b/>
+          <w:i w:val="false"/>
           <w:i w:val="false"/>
           <w:caps w:val="false"/>
           <w:smallCaps w:val="false"/>
@@ -5826,6 +5829,8 @@
         <w:rPr>
           <w:rFonts w:ascii="Source Serif Pro;serif" w:hAnsi="Source Serif Pro;serif"/>
           <w:b w:val="false"/>
+          <w:b w:val="false"/>
+          <w:i w:val="false"/>
           <w:i w:val="false"/>
           <w:caps w:val="false"/>
           <w:smallCaps w:val="false"/>
@@ -5852,7 +5857,6 @@
       <w:pPr>
         <w:pStyle w:val="Corpodotexto"/>
         <w:widowControl/>
-        <w:pBdr/>
         <w:spacing w:before="0" w:after="0"/>
         <w:ind w:left="0" w:right="0" w:hanging="0"/>
         <w:jc w:val="left"/>
@@ -5903,7 +5907,7 @@
       <w:pPr>
         <w:pStyle w:val="Textoprformatado"/>
         <w:widowControl/>
-        <w:shd w:fill="F0F3F5" w:val="clear"/>
+        <w:shd w:val="clear" w:fill="F0F3F5"/>
         <w:spacing w:lineRule="auto" w:line="360" w:before="0" w:after="0"/>
         <w:ind w:left="0" w:right="0" w:hanging="0"/>
         <w:jc w:val="left"/>
@@ -5956,7 +5960,7 @@
       <w:pPr>
         <w:pStyle w:val="Textoprformatado"/>
         <w:widowControl/>
-        <w:shd w:fill="F0F3F5" w:val="clear"/>
+        <w:shd w:val="clear" w:fill="F0F3F5"/>
         <w:spacing w:lineRule="auto" w:line="360" w:before="0" w:after="0"/>
         <w:ind w:left="0" w:right="0" w:hanging="0"/>
         <w:jc w:val="left"/>
@@ -6047,7 +6051,7 @@
       <w:pPr>
         <w:pStyle w:val="Textoprformatado"/>
         <w:widowControl/>
-        <w:shd w:fill="F0F3F5" w:val="clear"/>
+        <w:shd w:val="clear" w:fill="F0F3F5"/>
         <w:spacing w:lineRule="auto" w:line="360" w:before="0" w:after="0"/>
         <w:ind w:left="0" w:right="0" w:hanging="0"/>
         <w:jc w:val="left"/>
@@ -6166,7 +6170,7 @@
       <w:pPr>
         <w:pStyle w:val="Textoprformatado"/>
         <w:widowControl/>
-        <w:shd w:fill="F0F3F5" w:val="clear"/>
+        <w:shd w:val="clear" w:fill="F0F3F5"/>
         <w:spacing w:lineRule="auto" w:line="360" w:before="0" w:after="0"/>
         <w:jc w:val="left"/>
         <w:rPr/>
@@ -6179,7 +6183,7 @@
       <w:pPr>
         <w:pStyle w:val="Textoprformatado"/>
         <w:widowControl/>
-        <w:shd w:fill="F0F3F5" w:val="clear"/>
+        <w:shd w:val="clear" w:fill="F0F3F5"/>
         <w:spacing w:lineRule="auto" w:line="360" w:before="0" w:after="0"/>
         <w:ind w:left="0" w:right="0" w:hanging="0"/>
         <w:jc w:val="left"/>
@@ -6284,7 +6288,7 @@
       <w:pPr>
         <w:pStyle w:val="Textoprformatado"/>
         <w:widowControl/>
-        <w:shd w:fill="F0F3F5" w:val="clear"/>
+        <w:shd w:val="clear" w:fill="F0F3F5"/>
         <w:spacing w:lineRule="auto" w:line="360" w:before="0" w:after="0"/>
         <w:ind w:left="0" w:right="0" w:hanging="0"/>
         <w:jc w:val="left"/>
@@ -6487,7 +6491,7 @@
       <w:pPr>
         <w:pStyle w:val="Textoprformatado"/>
         <w:widowControl/>
-        <w:shd w:fill="F0F3F5" w:val="clear"/>
+        <w:shd w:val="clear" w:fill="F0F3F5"/>
         <w:spacing w:lineRule="auto" w:line="360" w:before="0" w:after="0"/>
         <w:ind w:left="0" w:right="0" w:hanging="0"/>
         <w:jc w:val="left"/>
@@ -6690,7 +6694,7 @@
       <w:pPr>
         <w:pStyle w:val="Textoprformatado"/>
         <w:widowControl/>
-        <w:shd w:fill="F0F3F5" w:val="clear"/>
+        <w:shd w:val="clear" w:fill="F0F3F5"/>
         <w:spacing w:lineRule="auto" w:line="360" w:before="0" w:after="0"/>
         <w:jc w:val="left"/>
         <w:rPr/>
@@ -6703,7 +6707,7 @@
       <w:pPr>
         <w:pStyle w:val="Textoprformatado"/>
         <w:widowControl/>
-        <w:shd w:fill="F0F3F5" w:val="clear"/>
+        <w:shd w:val="clear" w:fill="F0F3F5"/>
         <w:spacing w:lineRule="auto" w:line="360" w:before="0" w:after="0"/>
         <w:ind w:left="0" w:right="0" w:hanging="0"/>
         <w:jc w:val="left"/>
@@ -6794,7 +6798,7 @@
       <w:pPr>
         <w:pStyle w:val="Textoprformatado"/>
         <w:widowControl/>
-        <w:shd w:fill="F0F3F5" w:val="clear"/>
+        <w:shd w:val="clear" w:fill="F0F3F5"/>
         <w:spacing w:lineRule="auto" w:line="360" w:before="0" w:after="0"/>
         <w:ind w:left="0" w:right="0" w:hanging="0"/>
         <w:jc w:val="left"/>
@@ -6871,7 +6875,7 @@
       <w:pPr>
         <w:pStyle w:val="Textoprformatado"/>
         <w:widowControl/>
-        <w:shd w:fill="F0F3F5" w:val="clear"/>
+        <w:shd w:val="clear" w:fill="F0F3F5"/>
         <w:spacing w:lineRule="auto" w:line="360" w:before="0" w:after="0"/>
         <w:ind w:left="0" w:right="0" w:hanging="0"/>
         <w:jc w:val="left"/>
@@ -6934,7 +6938,7 @@
       <w:pPr>
         <w:pStyle w:val="Textoprformatado"/>
         <w:widowControl/>
-        <w:shd w:fill="F0F3F5" w:val="clear"/>
+        <w:shd w:val="clear" w:fill="F0F3F5"/>
         <w:spacing w:lineRule="auto" w:line="360" w:before="0" w:after="0"/>
         <w:ind w:left="0" w:right="0" w:hanging="0"/>
         <w:jc w:val="left"/>
@@ -6969,7 +6973,7 @@
       <w:pPr>
         <w:pStyle w:val="Textoprformatado"/>
         <w:widowControl/>
-        <w:shd w:fill="F0F3F5" w:val="clear"/>
+        <w:shd w:val="clear" w:fill="F0F3F5"/>
         <w:spacing w:lineRule="auto" w:line="360" w:before="0" w:after="0"/>
         <w:jc w:val="left"/>
         <w:rPr/>
@@ -6982,7 +6986,7 @@
       <w:pPr>
         <w:pStyle w:val="Textoprformatado"/>
         <w:widowControl/>
-        <w:shd w:fill="F0F3F5" w:val="clear"/>
+        <w:shd w:val="clear" w:fill="F0F3F5"/>
         <w:spacing w:lineRule="auto" w:line="360" w:before="0" w:after="0"/>
         <w:ind w:left="0" w:right="0" w:hanging="0"/>
         <w:jc w:val="left"/>
@@ -7087,7 +7091,7 @@
       <w:pPr>
         <w:pStyle w:val="Textoprformatado"/>
         <w:widowControl/>
-        <w:shd w:fill="F0F3F5" w:val="clear"/>
+        <w:shd w:val="clear" w:fill="F0F3F5"/>
         <w:spacing w:lineRule="auto" w:line="360" w:before="0" w:after="0"/>
         <w:jc w:val="left"/>
         <w:rPr/>
@@ -7100,7 +7104,7 @@
       <w:pPr>
         <w:pStyle w:val="Textoprformatado"/>
         <w:widowControl/>
-        <w:shd w:fill="F0F3F5" w:val="clear"/>
+        <w:shd w:val="clear" w:fill="F0F3F5"/>
         <w:spacing w:lineRule="auto" w:line="360" w:before="0" w:after="0"/>
         <w:ind w:left="0" w:right="0" w:hanging="0"/>
         <w:jc w:val="left"/>
@@ -7205,7 +7209,7 @@
       <w:pPr>
         <w:pStyle w:val="Textoprformatado"/>
         <w:widowControl/>
-        <w:shd w:fill="F0F3F5" w:val="clear"/>
+        <w:shd w:val="clear" w:fill="F0F3F5"/>
         <w:spacing w:lineRule="auto" w:line="360" w:before="0" w:after="0"/>
         <w:ind w:left="0" w:right="0" w:hanging="0"/>
         <w:jc w:val="left"/>
@@ -7240,7 +7244,7 @@
       <w:pPr>
         <w:pStyle w:val="Textoprformatado"/>
         <w:widowControl/>
-        <w:shd w:fill="F0F3F5" w:val="clear"/>
+        <w:shd w:val="clear" w:fill="F0F3F5"/>
         <w:spacing w:lineRule="auto" w:line="360" w:before="0" w:after="0"/>
         <w:ind w:left="0" w:right="0" w:hanging="0"/>
         <w:jc w:val="left"/>
@@ -7265,7 +7269,6 @@
       <w:pPr>
         <w:pStyle w:val="Corpodotexto"/>
         <w:widowControl/>
-        <w:pBdr/>
         <w:spacing w:before="0" w:after="0"/>
         <w:ind w:left="0" w:right="0" w:hanging="0"/>
         <w:jc w:val="left"/>
@@ -7371,16 +7374,27 @@
         <w:rPr>
           <w:rFonts w:ascii="Source Serif Pro;serif" w:hAnsi="Source Serif Pro;serif"/>
           <w:b w:val="false"/>
-          <w:i w:val="false"/>
-          <w:caps w:val="false"/>
-          <w:smallCaps w:val="false"/>
-          <w:color w:val="3D464D"/>
-          <w:spacing w:val="0"/>
-          <w:sz w:val="27"/>
-        </w:rPr>
-      </w:pPr>
-      <w:r>
-        <w:rPr/>
+          <w:b w:val="false"/>
+          <w:i w:val="false"/>
+          <w:i w:val="false"/>
+          <w:caps w:val="false"/>
+          <w:smallCaps w:val="false"/>
+          <w:color w:val="3D464D"/>
+          <w:spacing w:val="0"/>
+          <w:sz w:val="27"/>
+        </w:rPr>
+      </w:pPr>
+      <w:r>
+        <w:rPr>
+          <w:rFonts w:ascii="Source Serif Pro;serif" w:hAnsi="Source Serif Pro;serif"/>
+          <w:b w:val="false"/>
+          <w:i w:val="false"/>
+          <w:caps w:val="false"/>
+          <w:smallCaps w:val="false"/>
+          <w:color w:val="3D464D"/>
+          <w:spacing w:val="0"/>
+          <w:sz w:val="27"/>
+        </w:rPr>
       </w:r>
     </w:p>
     <w:p>
@@ -7390,16 +7404,27 @@
         <w:rPr>
           <w:rFonts w:ascii="Source Serif Pro;serif" w:hAnsi="Source Serif Pro;serif"/>
           <w:b w:val="false"/>
-          <w:i w:val="false"/>
-          <w:caps w:val="false"/>
-          <w:smallCaps w:val="false"/>
-          <w:color w:val="3D464D"/>
-          <w:spacing w:val="0"/>
-          <w:sz w:val="27"/>
-        </w:rPr>
-      </w:pPr>
-      <w:r>
-        <w:rPr/>
+          <w:b w:val="false"/>
+          <w:i w:val="false"/>
+          <w:i w:val="false"/>
+          <w:caps w:val="false"/>
+          <w:smallCaps w:val="false"/>
+          <w:color w:val="3D464D"/>
+          <w:spacing w:val="0"/>
+          <w:sz w:val="27"/>
+        </w:rPr>
+      </w:pPr>
+      <w:r>
+        <w:rPr>
+          <w:rFonts w:ascii="Source Serif Pro;serif" w:hAnsi="Source Serif Pro;serif"/>
+          <w:b w:val="false"/>
+          <w:i w:val="false"/>
+          <w:caps w:val="false"/>
+          <w:smallCaps w:val="false"/>
+          <w:color w:val="3D464D"/>
+          <w:spacing w:val="0"/>
+          <w:sz w:val="27"/>
+        </w:rPr>
       </w:r>
     </w:p>
     <w:p>
@@ -7409,16 +7434,27 @@
         <w:rPr>
           <w:rFonts w:ascii="Source Serif Pro;serif" w:hAnsi="Source Serif Pro;serif"/>
           <w:b w:val="false"/>
-          <w:i w:val="false"/>
-          <w:caps w:val="false"/>
-          <w:smallCaps w:val="false"/>
-          <w:color w:val="3D464D"/>
-          <w:spacing w:val="0"/>
-          <w:sz w:val="27"/>
-        </w:rPr>
-      </w:pPr>
-      <w:r>
-        <w:rPr/>
+          <w:b w:val="false"/>
+          <w:i w:val="false"/>
+          <w:i w:val="false"/>
+          <w:caps w:val="false"/>
+          <w:smallCaps w:val="false"/>
+          <w:color w:val="3D464D"/>
+          <w:spacing w:val="0"/>
+          <w:sz w:val="27"/>
+        </w:rPr>
+      </w:pPr>
+      <w:r>
+        <w:rPr>
+          <w:rFonts w:ascii="Source Serif Pro;serif" w:hAnsi="Source Serif Pro;serif"/>
+          <w:b w:val="false"/>
+          <w:i w:val="false"/>
+          <w:caps w:val="false"/>
+          <w:smallCaps w:val="false"/>
+          <w:color w:val="3D464D"/>
+          <w:spacing w:val="0"/>
+          <w:sz w:val="27"/>
+        </w:rPr>
       </w:r>
     </w:p>
     <w:p>
@@ -7428,16 +7464,27 @@
         <w:rPr>
           <w:rFonts w:ascii="Source Serif Pro;serif" w:hAnsi="Source Serif Pro;serif"/>
           <w:b w:val="false"/>
-          <w:i w:val="false"/>
-          <w:caps w:val="false"/>
-          <w:smallCaps w:val="false"/>
-          <w:color w:val="3D464D"/>
-          <w:spacing w:val="0"/>
-          <w:sz w:val="27"/>
-        </w:rPr>
-      </w:pPr>
-      <w:r>
-        <w:rPr/>
+          <w:b w:val="false"/>
+          <w:i w:val="false"/>
+          <w:i w:val="false"/>
+          <w:caps w:val="false"/>
+          <w:smallCaps w:val="false"/>
+          <w:color w:val="3D464D"/>
+          <w:spacing w:val="0"/>
+          <w:sz w:val="27"/>
+        </w:rPr>
+      </w:pPr>
+      <w:r>
+        <w:rPr>
+          <w:rFonts w:ascii="Source Serif Pro;serif" w:hAnsi="Source Serif Pro;serif"/>
+          <w:b w:val="false"/>
+          <w:i w:val="false"/>
+          <w:caps w:val="false"/>
+          <w:smallCaps w:val="false"/>
+          <w:color w:val="3D464D"/>
+          <w:spacing w:val="0"/>
+          <w:sz w:val="27"/>
+        </w:rPr>
       </w:r>
     </w:p>
     <w:p>
@@ -7447,6 +7494,8 @@
         <w:rPr>
           <w:rFonts w:ascii="Open sans;sans-serif" w:hAnsi="Open sans;sans-serif"/>
           <w:b/>
+          <w:b/>
+          <w:i w:val="false"/>
           <w:i w:val="false"/>
           <w:caps w:val="false"/>
           <w:smallCaps w:val="false"/>
@@ -7475,6 +7524,8 @@
         <w:rPr>
           <w:rFonts w:ascii="Open sans;sans-serif" w:hAnsi="Open sans;sans-serif"/>
           <w:b/>
+          <w:b/>
+          <w:i w:val="false"/>
           <w:i w:val="false"/>
           <w:caps w:val="false"/>
           <w:smallCaps w:val="false"/>
@@ -7493,7 +7544,7 @@
           <w:spacing w:val="0"/>
         </w:rPr>
         <w:drawing>
-          <wp:anchor behindDoc="0" distT="0" distB="0" distL="0" distR="0" simplePos="0" locked="0" layoutInCell="1" allowOverlap="1" relativeHeight="9">
+          <wp:anchor behindDoc="0" distT="0" distB="0" distL="0" distR="0" simplePos="0" locked="0" layoutInCell="1" allowOverlap="1" relativeHeight="8">
             <wp:simplePos x="0" y="0"/>
             <wp:positionH relativeFrom="column">
               <wp:posOffset>-312420</wp:posOffset>
@@ -7602,16 +7653,27 @@
         <w:rPr>
           <w:rFonts w:ascii="Source Serif Pro;serif" w:hAnsi="Source Serif Pro;serif"/>
           <w:b w:val="false"/>
-          <w:i w:val="false"/>
-          <w:caps w:val="false"/>
-          <w:smallCaps w:val="false"/>
-          <w:color w:val="3D464D"/>
-          <w:spacing w:val="0"/>
-          <w:sz w:val="27"/>
-        </w:rPr>
-      </w:pPr>
-      <w:r>
-        <w:rPr/>
+          <w:b w:val="false"/>
+          <w:i w:val="false"/>
+          <w:i w:val="false"/>
+          <w:caps w:val="false"/>
+          <w:smallCaps w:val="false"/>
+          <w:color w:val="3D464D"/>
+          <w:spacing w:val="0"/>
+          <w:sz w:val="27"/>
+        </w:rPr>
+      </w:pPr>
+      <w:r>
+        <w:rPr>
+          <w:rFonts w:ascii="Source Serif Pro;serif" w:hAnsi="Source Serif Pro;serif"/>
+          <w:b w:val="false"/>
+          <w:i w:val="false"/>
+          <w:caps w:val="false"/>
+          <w:smallCaps w:val="false"/>
+          <w:color w:val="3D464D"/>
+          <w:spacing w:val="0"/>
+          <w:sz w:val="27"/>
+        </w:rPr>
       </w:r>
     </w:p>
     <w:p>
@@ -7736,12 +7798,13 @@
       <w:pPr>
         <w:pStyle w:val="Corpodotexto"/>
         <w:widowControl/>
-        <w:pBdr/>
         <w:ind w:left="0" w:right="0" w:hanging="0"/>
         <w:jc w:val="left"/>
         <w:rPr>
           <w:rFonts w:ascii="Source Serif Pro;serif" w:hAnsi="Source Serif Pro;serif"/>
           <w:b w:val="false"/>
+          <w:b w:val="false"/>
+          <w:i w:val="false"/>
           <w:i w:val="false"/>
           <w:caps w:val="false"/>
           <w:smallCaps w:val="false"/>
@@ -7771,16 +7834,27 @@
         <w:rPr>
           <w:rFonts w:ascii="Source Serif Pro;serif" w:hAnsi="Source Serif Pro;serif"/>
           <w:b w:val="false"/>
-          <w:i w:val="false"/>
-          <w:caps w:val="false"/>
-          <w:smallCaps w:val="false"/>
-          <w:color w:val="3D464D"/>
-          <w:spacing w:val="0"/>
-          <w:sz w:val="27"/>
-        </w:rPr>
-      </w:pPr>
-      <w:r>
-        <w:rPr/>
+          <w:b w:val="false"/>
+          <w:i w:val="false"/>
+          <w:i w:val="false"/>
+          <w:caps w:val="false"/>
+          <w:smallCaps w:val="false"/>
+          <w:color w:val="3D464D"/>
+          <w:spacing w:val="0"/>
+          <w:sz w:val="27"/>
+        </w:rPr>
+      </w:pPr>
+      <w:r>
+        <w:rPr>
+          <w:rFonts w:ascii="Source Serif Pro;serif" w:hAnsi="Source Serif Pro;serif"/>
+          <w:b w:val="false"/>
+          <w:i w:val="false"/>
+          <w:caps w:val="false"/>
+          <w:smallCaps w:val="false"/>
+          <w:color w:val="3D464D"/>
+          <w:spacing w:val="0"/>
+          <w:sz w:val="27"/>
+        </w:rPr>
       </w:r>
     </w:p>
     <w:p>
@@ -7790,16 +7864,27 @@
         <w:rPr>
           <w:rFonts w:ascii="Source Serif Pro;serif" w:hAnsi="Source Serif Pro;serif"/>
           <w:b w:val="false"/>
-          <w:i w:val="false"/>
-          <w:caps w:val="false"/>
-          <w:smallCaps w:val="false"/>
-          <w:color w:val="3D464D"/>
-          <w:spacing w:val="0"/>
-          <w:sz w:val="27"/>
-        </w:rPr>
-      </w:pPr>
-      <w:r>
-        <w:rPr/>
+          <w:b w:val="false"/>
+          <w:i w:val="false"/>
+          <w:i w:val="false"/>
+          <w:caps w:val="false"/>
+          <w:smallCaps w:val="false"/>
+          <w:color w:val="3D464D"/>
+          <w:spacing w:val="0"/>
+          <w:sz w:val="27"/>
+        </w:rPr>
+      </w:pPr>
+      <w:r>
+        <w:rPr>
+          <w:rFonts w:ascii="Source Serif Pro;serif" w:hAnsi="Source Serif Pro;serif"/>
+          <w:b w:val="false"/>
+          <w:i w:val="false"/>
+          <w:caps w:val="false"/>
+          <w:smallCaps w:val="false"/>
+          <w:color w:val="3D464D"/>
+          <w:spacing w:val="0"/>
+          <w:sz w:val="27"/>
+        </w:rPr>
       </w:r>
     </w:p>
     <w:p>
@@ -7809,16 +7894,27 @@
         <w:rPr>
           <w:rFonts w:ascii="Source Serif Pro;serif" w:hAnsi="Source Serif Pro;serif"/>
           <w:b w:val="false"/>
-          <w:i w:val="false"/>
-          <w:caps w:val="false"/>
-          <w:smallCaps w:val="false"/>
-          <w:color w:val="3D464D"/>
-          <w:spacing w:val="0"/>
-          <w:sz w:val="27"/>
-        </w:rPr>
-      </w:pPr>
-      <w:r>
-        <w:rPr/>
+          <w:b w:val="false"/>
+          <w:i w:val="false"/>
+          <w:i w:val="false"/>
+          <w:caps w:val="false"/>
+          <w:smallCaps w:val="false"/>
+          <w:color w:val="3D464D"/>
+          <w:spacing w:val="0"/>
+          <w:sz w:val="27"/>
+        </w:rPr>
+      </w:pPr>
+      <w:r>
+        <w:rPr>
+          <w:rFonts w:ascii="Source Serif Pro;serif" w:hAnsi="Source Serif Pro;serif"/>
+          <w:b w:val="false"/>
+          <w:i w:val="false"/>
+          <w:caps w:val="false"/>
+          <w:smallCaps w:val="false"/>
+          <w:color w:val="3D464D"/>
+          <w:spacing w:val="0"/>
+          <w:sz w:val="27"/>
+        </w:rPr>
       </w:r>
     </w:p>
     <w:p>
@@ -7828,16 +7924,27 @@
         <w:rPr>
           <w:rFonts w:ascii="Source Serif Pro;serif" w:hAnsi="Source Serif Pro;serif"/>
           <w:b w:val="false"/>
-          <w:i w:val="false"/>
-          <w:caps w:val="false"/>
-          <w:smallCaps w:val="false"/>
-          <w:color w:val="3D464D"/>
-          <w:spacing w:val="0"/>
-          <w:sz w:val="27"/>
-        </w:rPr>
-      </w:pPr>
-      <w:r>
-        <w:rPr/>
+          <w:b w:val="false"/>
+          <w:i w:val="false"/>
+          <w:i w:val="false"/>
+          <w:caps w:val="false"/>
+          <w:smallCaps w:val="false"/>
+          <w:color w:val="3D464D"/>
+          <w:spacing w:val="0"/>
+          <w:sz w:val="27"/>
+        </w:rPr>
+      </w:pPr>
+      <w:r>
+        <w:rPr>
+          <w:rFonts w:ascii="Source Serif Pro;serif" w:hAnsi="Source Serif Pro;serif"/>
+          <w:b w:val="false"/>
+          <w:i w:val="false"/>
+          <w:caps w:val="false"/>
+          <w:smallCaps w:val="false"/>
+          <w:color w:val="3D464D"/>
+          <w:spacing w:val="0"/>
+          <w:sz w:val="27"/>
+        </w:rPr>
       </w:r>
     </w:p>
     <w:p>
@@ -7847,16 +7954,27 @@
         <w:rPr>
           <w:rFonts w:ascii="Source Serif Pro;serif" w:hAnsi="Source Serif Pro;serif"/>
           <w:b w:val="false"/>
-          <w:i w:val="false"/>
-          <w:caps w:val="false"/>
-          <w:smallCaps w:val="false"/>
-          <w:color w:val="3D464D"/>
-          <w:spacing w:val="0"/>
-          <w:sz w:val="27"/>
-        </w:rPr>
-      </w:pPr>
-      <w:r>
-        <w:rPr/>
+          <w:b w:val="false"/>
+          <w:i w:val="false"/>
+          <w:i w:val="false"/>
+          <w:caps w:val="false"/>
+          <w:smallCaps w:val="false"/>
+          <w:color w:val="3D464D"/>
+          <w:spacing w:val="0"/>
+          <w:sz w:val="27"/>
+        </w:rPr>
+      </w:pPr>
+      <w:r>
+        <w:rPr>
+          <w:rFonts w:ascii="Source Serif Pro;serif" w:hAnsi="Source Serif Pro;serif"/>
+          <w:b w:val="false"/>
+          <w:i w:val="false"/>
+          <w:caps w:val="false"/>
+          <w:smallCaps w:val="false"/>
+          <w:color w:val="3D464D"/>
+          <w:spacing w:val="0"/>
+          <w:sz w:val="27"/>
+        </w:rPr>
       </w:r>
     </w:p>
     <w:p>
@@ -7866,16 +7984,27 @@
         <w:rPr>
           <w:rFonts w:ascii="Source Serif Pro;serif" w:hAnsi="Source Serif Pro;serif"/>
           <w:b w:val="false"/>
-          <w:i w:val="false"/>
-          <w:caps w:val="false"/>
-          <w:smallCaps w:val="false"/>
-          <w:color w:val="3D464D"/>
-          <w:spacing w:val="0"/>
-          <w:sz w:val="27"/>
-        </w:rPr>
-      </w:pPr>
-      <w:r>
-        <w:rPr/>
+          <w:b w:val="false"/>
+          <w:i w:val="false"/>
+          <w:i w:val="false"/>
+          <w:caps w:val="false"/>
+          <w:smallCaps w:val="false"/>
+          <w:color w:val="3D464D"/>
+          <w:spacing w:val="0"/>
+          <w:sz w:val="27"/>
+        </w:rPr>
+      </w:pPr>
+      <w:r>
+        <w:rPr>
+          <w:rFonts w:ascii="Source Serif Pro;serif" w:hAnsi="Source Serif Pro;serif"/>
+          <w:b w:val="false"/>
+          <w:i w:val="false"/>
+          <w:caps w:val="false"/>
+          <w:smallCaps w:val="false"/>
+          <w:color w:val="3D464D"/>
+          <w:spacing w:val="0"/>
+          <w:sz w:val="27"/>
+        </w:rPr>
       </w:r>
     </w:p>
     <w:p>
@@ -7885,18 +8014,29 @@
         <w:rPr>
           <w:rFonts w:ascii="Source Serif Pro;serif" w:hAnsi="Source Serif Pro;serif"/>
           <w:b w:val="false"/>
-          <w:i w:val="false"/>
-          <w:caps w:val="false"/>
-          <w:smallCaps w:val="false"/>
-          <w:color w:val="3D464D"/>
-          <w:spacing w:val="0"/>
-          <w:sz w:val="27"/>
-        </w:rPr>
-      </w:pPr>
-      <w:r>
-        <w:rPr/>
+          <w:b w:val="false"/>
+          <w:i w:val="false"/>
+          <w:i w:val="false"/>
+          <w:caps w:val="false"/>
+          <w:smallCaps w:val="false"/>
+          <w:color w:val="3D464D"/>
+          <w:spacing w:val="0"/>
+          <w:sz w:val="27"/>
+        </w:rPr>
+      </w:pPr>
+      <w:r>
+        <w:rPr>
+          <w:rFonts w:ascii="Source Serif Pro;serif" w:hAnsi="Source Serif Pro;serif"/>
+          <w:b w:val="false"/>
+          <w:i w:val="false"/>
+          <w:caps w:val="false"/>
+          <w:smallCaps w:val="false"/>
+          <w:color w:val="3D464D"/>
+          <w:spacing w:val="0"/>
+          <w:sz w:val="27"/>
+        </w:rPr>
         <w:drawing>
-          <wp:anchor behindDoc="0" distT="0" distB="0" distL="0" distR="0" simplePos="0" locked="0" layoutInCell="1" allowOverlap="1" relativeHeight="5">
+          <wp:anchor behindDoc="0" distT="0" distB="0" distL="0" distR="0" simplePos="0" locked="0" layoutInCell="1" allowOverlap="1" relativeHeight="4">
             <wp:simplePos x="0" y="0"/>
             <wp:positionH relativeFrom="column">
               <wp:posOffset>418465</wp:posOffset>
@@ -7949,18 +8089,29 @@
         <w:rPr>
           <w:rFonts w:ascii="Source Serif Pro;serif" w:hAnsi="Source Serif Pro;serif"/>
           <w:b w:val="false"/>
-          <w:i w:val="false"/>
-          <w:caps w:val="false"/>
-          <w:smallCaps w:val="false"/>
-          <w:color w:val="3D464D"/>
-          <w:spacing w:val="0"/>
-          <w:sz w:val="27"/>
-        </w:rPr>
-      </w:pPr>
-      <w:r>
-        <w:rPr/>
+          <w:b w:val="false"/>
+          <w:i w:val="false"/>
+          <w:i w:val="false"/>
+          <w:caps w:val="false"/>
+          <w:smallCaps w:val="false"/>
+          <w:color w:val="3D464D"/>
+          <w:spacing w:val="0"/>
+          <w:sz w:val="27"/>
+        </w:rPr>
+      </w:pPr>
+      <w:r>
+        <w:rPr>
+          <w:rFonts w:ascii="Source Serif Pro;serif" w:hAnsi="Source Serif Pro;serif"/>
+          <w:b w:val="false"/>
+          <w:i w:val="false"/>
+          <w:caps w:val="false"/>
+          <w:smallCaps w:val="false"/>
+          <w:color w:val="3D464D"/>
+          <w:spacing w:val="0"/>
+          <w:sz w:val="27"/>
+        </w:rPr>
         <w:drawing>
-          <wp:anchor behindDoc="0" distT="0" distB="0" distL="0" distR="0" simplePos="0" locked="0" layoutInCell="1" allowOverlap="1" relativeHeight="10">
+          <wp:anchor behindDoc="0" distT="0" distB="0" distL="0" distR="0" simplePos="0" locked="0" layoutInCell="1" allowOverlap="1" relativeHeight="9">
             <wp:simplePos x="0" y="0"/>
             <wp:positionH relativeFrom="column">
               <wp:posOffset>901065</wp:posOffset>
@@ -8013,18 +8164,29 @@
         <w:rPr>
           <w:rFonts w:ascii="Source Serif Pro;serif" w:hAnsi="Source Serif Pro;serif"/>
           <w:b w:val="false"/>
-          <w:i w:val="false"/>
-          <w:caps w:val="false"/>
-          <w:smallCaps w:val="false"/>
-          <w:color w:val="3D464D"/>
-          <w:spacing w:val="0"/>
-          <w:sz w:val="27"/>
-        </w:rPr>
-      </w:pPr>
-      <w:r>
-        <w:rPr/>
+          <w:b w:val="false"/>
+          <w:i w:val="false"/>
+          <w:i w:val="false"/>
+          <w:caps w:val="false"/>
+          <w:smallCaps w:val="false"/>
+          <w:color w:val="3D464D"/>
+          <w:spacing w:val="0"/>
+          <w:sz w:val="27"/>
+        </w:rPr>
+      </w:pPr>
+      <w:r>
+        <w:rPr>
+          <w:rFonts w:ascii="Source Serif Pro;serif" w:hAnsi="Source Serif Pro;serif"/>
+          <w:b w:val="false"/>
+          <w:i w:val="false"/>
+          <w:caps w:val="false"/>
+          <w:smallCaps w:val="false"/>
+          <w:color w:val="3D464D"/>
+          <w:spacing w:val="0"/>
+          <w:sz w:val="27"/>
+        </w:rPr>
         <w:drawing>
-          <wp:anchor behindDoc="0" distT="0" distB="0" distL="0" distR="0" simplePos="0" locked="0" layoutInCell="1" allowOverlap="1" relativeHeight="11">
+          <wp:anchor behindDoc="0" distT="0" distB="0" distL="0" distR="0" simplePos="0" locked="0" layoutInCell="1" allowOverlap="1" relativeHeight="10">
             <wp:simplePos x="0" y="0"/>
             <wp:positionH relativeFrom="column">
               <wp:posOffset>996315</wp:posOffset>
@@ -8077,16 +8239,27 @@
         <w:rPr>
           <w:rFonts w:ascii="Source Serif Pro;serif" w:hAnsi="Source Serif Pro;serif"/>
           <w:b w:val="false"/>
-          <w:i w:val="false"/>
-          <w:caps w:val="false"/>
-          <w:smallCaps w:val="false"/>
-          <w:color w:val="3D464D"/>
-          <w:spacing w:val="0"/>
-          <w:sz w:val="27"/>
-        </w:rPr>
-      </w:pPr>
-      <w:r>
-        <w:rPr/>
+          <w:b w:val="false"/>
+          <w:i w:val="false"/>
+          <w:i w:val="false"/>
+          <w:caps w:val="false"/>
+          <w:smallCaps w:val="false"/>
+          <w:color w:val="3D464D"/>
+          <w:spacing w:val="0"/>
+          <w:sz w:val="27"/>
+        </w:rPr>
+      </w:pPr>
+      <w:r>
+        <w:rPr>
+          <w:rFonts w:ascii="Source Serif Pro;serif" w:hAnsi="Source Serif Pro;serif"/>
+          <w:b w:val="false"/>
+          <w:i w:val="false"/>
+          <w:caps w:val="false"/>
+          <w:smallCaps w:val="false"/>
+          <w:color w:val="3D464D"/>
+          <w:spacing w:val="0"/>
+          <w:sz w:val="27"/>
+        </w:rPr>
       </w:r>
     </w:p>
     <w:p>
@@ -8096,16 +8269,27 @@
         <w:rPr>
           <w:rFonts w:ascii="Source Serif Pro;serif" w:hAnsi="Source Serif Pro;serif"/>
           <w:b w:val="false"/>
-          <w:i w:val="false"/>
-          <w:caps w:val="false"/>
-          <w:smallCaps w:val="false"/>
-          <w:color w:val="3D464D"/>
-          <w:spacing w:val="0"/>
-          <w:sz w:val="27"/>
-        </w:rPr>
-      </w:pPr>
-      <w:r>
-        <w:rPr/>
+          <w:b w:val="false"/>
+          <w:i w:val="false"/>
+          <w:i w:val="false"/>
+          <w:caps w:val="false"/>
+          <w:smallCaps w:val="false"/>
+          <w:color w:val="3D464D"/>
+          <w:spacing w:val="0"/>
+          <w:sz w:val="27"/>
+        </w:rPr>
+      </w:pPr>
+      <w:r>
+        <w:rPr>
+          <w:rFonts w:ascii="Source Serif Pro;serif" w:hAnsi="Source Serif Pro;serif"/>
+          <w:b w:val="false"/>
+          <w:i w:val="false"/>
+          <w:caps w:val="false"/>
+          <w:smallCaps w:val="false"/>
+          <w:color w:val="3D464D"/>
+          <w:spacing w:val="0"/>
+          <w:sz w:val="27"/>
+        </w:rPr>
       </w:r>
     </w:p>
     <w:p>
@@ -8115,16 +8299,27 @@
         <w:rPr>
           <w:rFonts w:ascii="Source Serif Pro;serif" w:hAnsi="Source Serif Pro;serif"/>
           <w:b w:val="false"/>
-          <w:i w:val="false"/>
-          <w:caps w:val="false"/>
-          <w:smallCaps w:val="false"/>
-          <w:color w:val="3D464D"/>
-          <w:spacing w:val="0"/>
-          <w:sz w:val="27"/>
-        </w:rPr>
-      </w:pPr>
-      <w:r>
-        <w:rPr/>
+          <w:b w:val="false"/>
+          <w:i w:val="false"/>
+          <w:i w:val="false"/>
+          <w:caps w:val="false"/>
+          <w:smallCaps w:val="false"/>
+          <w:color w:val="3D464D"/>
+          <w:spacing w:val="0"/>
+          <w:sz w:val="27"/>
+        </w:rPr>
+      </w:pPr>
+      <w:r>
+        <w:rPr>
+          <w:rFonts w:ascii="Source Serif Pro;serif" w:hAnsi="Source Serif Pro;serif"/>
+          <w:b w:val="false"/>
+          <w:i w:val="false"/>
+          <w:caps w:val="false"/>
+          <w:smallCaps w:val="false"/>
+          <w:color w:val="3D464D"/>
+          <w:spacing w:val="0"/>
+          <w:sz w:val="27"/>
+        </w:rPr>
       </w:r>
     </w:p>
     <w:p>
@@ -8134,90 +8329,132 @@
         <w:rPr>
           <w:rFonts w:ascii="Source Serif Pro;serif" w:hAnsi="Source Serif Pro;serif"/>
           <w:b w:val="false"/>
-          <w:i w:val="false"/>
-          <w:caps w:val="false"/>
-          <w:smallCaps w:val="false"/>
-          <w:color w:val="3D464D"/>
-          <w:spacing w:val="0"/>
-          <w:sz w:val="27"/>
-        </w:rPr>
-      </w:pPr>
-      <w:r>
-        <w:rPr/>
+          <w:b w:val="false"/>
+          <w:i w:val="false"/>
+          <w:i w:val="false"/>
+          <w:caps w:val="false"/>
+          <w:smallCaps w:val="false"/>
+          <w:color w:val="3D464D"/>
+          <w:spacing w:val="0"/>
+          <w:sz w:val="27"/>
+        </w:rPr>
+      </w:pPr>
+      <w:r>
+        <w:rPr>
+          <w:rFonts w:ascii="Source Serif Pro;serif" w:hAnsi="Source Serif Pro;serif"/>
+          <w:b w:val="false"/>
+          <w:i w:val="false"/>
+          <w:caps w:val="false"/>
+          <w:smallCaps w:val="false"/>
+          <w:color w:val="3D464D"/>
+          <w:spacing w:val="0"/>
+          <w:sz w:val="27"/>
+        </w:rPr>
+        <mc:AlternateContent>
+          <mc:Choice Requires="wps">
+            <w:drawing>
+              <wp:anchor behindDoc="0" distT="0" distB="0" distL="0" distR="0" simplePos="0" locked="0" layoutInCell="1" allowOverlap="1" relativeHeight="5">
+                <wp:simplePos x="0" y="0"/>
+                <wp:positionH relativeFrom="column">
+                  <wp:posOffset>719455</wp:posOffset>
+                </wp:positionH>
+                <wp:positionV relativeFrom="paragraph">
+                  <wp:posOffset>1909445</wp:posOffset>
+                </wp:positionV>
+                <wp:extent cx="15240" cy="1270"/>
+                <wp:effectExtent l="0" t="0" r="0" b="0"/>
+                <wp:wrapSquare wrapText="largest"/>
+                <wp:docPr id="8" name="Figura5"/>
+                <a:graphic xmlns:a="http://schemas.openxmlformats.org/drawingml/2006/main">
+                  <a:graphicData uri="http://schemas.openxmlformats.org/drawingml/2006/picture">
+                    <pic:pic xmlns:pic="http://schemas.openxmlformats.org/drawingml/2006/picture">
+                      <pic:nvPicPr>
+                        <pic:cNvPr id="0" name="Figura5" descr=""/>
+                        <pic:cNvPicPr/>
+                      </pic:nvPicPr>
+                      <pic:blipFill>
+                        <a:blip r:embed="rId15"/>
+                        <a:stretch/>
+                      </pic:blipFill>
+                      <pic:spPr>
+                        <a:xfrm flipH="1" rot="10800000">
+                          <a:off x="0" y="0"/>
+                          <a:ext cx="14760" cy="720"/>
+                        </a:xfrm>
+                        <a:prstGeom prst="rect">
+                          <a:avLst/>
+                        </a:prstGeom>
+                        <a:ln>
+                          <a:noFill/>
+                        </a:ln>
+                      </pic:spPr>
+                    </pic:pic>
+                  </a:graphicData>
+                </a:graphic>
+              </wp:anchor>
+            </w:drawing>
+          </mc:Choice>
+          <mc:Fallback>
+            <w:pict>
+              <v:shapetype id="shapetype_75" coordsize="21600,21600" o:spt="75" o:preferrelative="t" path="m@4@5l@4@11@9@11@9@5xe" filled="f" stroked="f">
+                <v:stroke joinstyle="miter"/>
+                <v:formulas>
+                  <v:f eqn="if lineDrawn pixelLineWidth 0"/>
+                  <v:f eqn="sum @0 1 0"/>
+                  <v:f eqn="sum 0 0 @1"/>
+                  <v:f eqn="prod @2 1 2"/>
+                  <v:f eqn="prod @3 21600 pixelWidth"/>
+                  <v:f eqn="prod @3 21600 pixelHeight"/>
+                  <v:f eqn="sum @0 0 1"/>
+                  <v:f eqn="prod @6 1 2"/>
+                  <v:f eqn="prod @7 21600 pixelWidth"/>
+                  <v:f eqn="sum @8 21600 0"/>
+                  <v:f eqn="prod @7 21600 pixelHeight"/>
+                  <v:f eqn="sum @10 21600 0"/>
+                </v:formulas>
+                <v:path o:extrusionok="f" gradientshapeok="t" o:connecttype="rect"/>
+                <o:lock v:ext="edit" aspectratio="t"/>
+              </v:shapetype>
+              <v:shape id="shape_0" ID="Figura5" stroked="f" style="position:absolute;margin-left:56.65pt;margin-top:150.35pt;width:1.1pt;height:0pt;rotation:180" type="shapetype_75">
+                <v:imagedata r:id="rId16" o:detectmouseclick="t"/>
+                <w10:wrap type="none"/>
+                <v:stroke color="#3465a4" joinstyle="round" endcap="flat"/>
+              </v:shape>
+            </w:pict>
+          </mc:Fallback>
+        </mc:AlternateContent>
+      </w:r>
+    </w:p>
+    <w:p>
+      <w:pPr>
+        <w:pStyle w:val="Ttulo2"/>
+        <w:spacing w:before="0" w:after="0"/>
+        <w:rPr>
+          <w:rFonts w:ascii="Source Serif Pro;serif" w:hAnsi="Source Serif Pro;serif"/>
+          <w:b w:val="false"/>
+          <w:b w:val="false"/>
+          <w:i w:val="false"/>
+          <w:i w:val="false"/>
+          <w:caps w:val="false"/>
+          <w:smallCaps w:val="false"/>
+          <w:color w:val="3D464D"/>
+          <w:spacing w:val="0"/>
+          <w:sz w:val="27"/>
+        </w:rPr>
+      </w:pPr>
+      <w:r>
+        <w:rPr>
+          <w:rFonts w:ascii="Source Serif Pro;serif" w:hAnsi="Source Serif Pro;serif"/>
+          <w:b w:val="false"/>
+          <w:i w:val="false"/>
+          <w:caps w:val="false"/>
+          <w:smallCaps w:val="false"/>
+          <w:color w:val="3D464D"/>
+          <w:spacing w:val="0"/>
+          <w:sz w:val="27"/>
+        </w:rPr>
         <w:drawing>
-          <wp:anchor behindDoc="0" distT="0" distB="0" distL="0" distR="0" simplePos="0" locked="0" layoutInCell="1" allowOverlap="1" relativeHeight="6">
-            <wp:simplePos x="0" y="0"/>
-            <wp:positionH relativeFrom="column">
-              <wp:posOffset>720090</wp:posOffset>
-            </wp:positionH>
-            <wp:positionV relativeFrom="paragraph">
-              <wp:posOffset>1910080</wp:posOffset>
-            </wp:positionV>
-            <wp:extent cx="14605" cy="0"/>
-            <wp:effectExtent l="0" t="0" r="0" b="0"/>
-            <wp:wrapSquare wrapText="largest"/>
-            <wp:docPr id="8" name="Figura5" descr=""/>
-            <wp:cNvGraphicFramePr>
-              <a:graphicFrameLocks xmlns:a="http://schemas.openxmlformats.org/drawingml/2006/main" noChangeAspect="1"/>
-            </wp:cNvGraphicFramePr>
-            <a:graphic xmlns:a="http://schemas.openxmlformats.org/drawingml/2006/main">
-              <a:graphicData uri="http://schemas.openxmlformats.org/drawingml/2006/picture">
-                <pic:pic xmlns:pic="http://schemas.openxmlformats.org/drawingml/2006/picture">
-                  <pic:nvPicPr>
-                    <pic:cNvPr id="8" name="Figura5" descr=""/>
-                    <pic:cNvPicPr>
-                      <a:picLocks noChangeAspect="1" noChangeArrowheads="1"/>
-                    </pic:cNvPicPr>
-                  </pic:nvPicPr>
-                  <pic:blipFill>
-                    <a:blip r:embed="rId15"/>
-                    <a:stretch>
-                      <a:fillRect/>
-                    </a:stretch>
-                  </pic:blipFill>
-                  <pic:spPr bwMode="auto">
-                    <a:xfrm>
-                      <a:off x="0" y="0"/>
-                      <a:ext cx="14605" cy="-527685"/>
-                    </a:xfrm>
-                    <a:prstGeom prst="rect">
-                      <a:avLst/>
-                    </a:prstGeom>
-                  </pic:spPr>
-                </pic:pic>
-              </a:graphicData>
-            </a:graphic>
-          </wp:anchor>
-        </w:drawing>
-      </w:r>
-    </w:p>
-    <w:p>
-      <w:pPr>
-        <w:pStyle w:val="Ttulo2"/>
-        <w:spacing w:before="0" w:after="0"/>
-        <w:rPr>
-          <w:rFonts w:ascii="Source Serif Pro;serif" w:hAnsi="Source Serif Pro;serif"/>
-          <w:b w:val="false"/>
-          <w:i w:val="false"/>
-          <w:caps w:val="false"/>
-          <w:smallCaps w:val="false"/>
-          <w:color w:val="3D464D"/>
-          <w:spacing w:val="0"/>
-          <w:sz w:val="27"/>
-        </w:rPr>
-      </w:pPr>
-      <w:r>
-        <w:rPr>
-          <w:rFonts w:ascii="Open sans;sans-serif" w:hAnsi="Open sans;sans-serif"/>
-          <w:b/>
-          <w:i w:val="false"/>
-          <w:caps w:val="false"/>
-          <w:smallCaps w:val="false"/>
-          <w:color w:val="3D464D"/>
-          <w:spacing w:val="0"/>
-        </w:rPr>
-        <w:drawing>
-          <wp:anchor behindDoc="0" distT="0" distB="0" distL="0" distR="0" simplePos="0" locked="0" layoutInCell="1" allowOverlap="1" relativeHeight="12">
+          <wp:anchor behindDoc="0" distT="0" distB="0" distL="0" distR="0" simplePos="0" locked="0" layoutInCell="1" allowOverlap="1" relativeHeight="11">
             <wp:simplePos x="0" y="0"/>
             <wp:positionH relativeFrom="column">
               <wp:posOffset>67310</wp:posOffset>
@@ -8242,7 +8479,7 @@
                     </pic:cNvPicPr>
                   </pic:nvPicPr>
                   <pic:blipFill>
-                    <a:blip r:embed="rId16"/>
+                    <a:blip r:embed="rId17"/>
                     <a:stretch>
                       <a:fillRect/>
                     </a:stretch>
@@ -8270,60 +8507,68 @@
         <w:rPr>
           <w:rFonts w:ascii="Source Serif Pro;serif" w:hAnsi="Source Serif Pro;serif"/>
           <w:b w:val="false"/>
-          <w:i w:val="false"/>
-          <w:caps w:val="false"/>
-          <w:smallCaps w:val="false"/>
-          <w:color w:val="3D464D"/>
-          <w:spacing w:val="0"/>
-          <w:sz w:val="27"/>
-        </w:rPr>
-      </w:pPr>
-      <w:r>
+          <w:b w:val="false"/>
+          <w:i w:val="false"/>
+          <w:i w:val="false"/>
+          <w:caps w:val="false"/>
+          <w:smallCaps w:val="false"/>
+          <w:color w:val="3D464D"/>
+          <w:spacing w:val="0"/>
+          <w:sz w:val="27"/>
+        </w:rPr>
+      </w:pPr>
+      <w:r>
+        <w:rPr>
+          <w:rFonts w:ascii="Source Serif Pro;serif" w:hAnsi="Source Serif Pro;serif"/>
+          <w:b w:val="false"/>
+          <w:i w:val="false"/>
+          <w:caps w:val="false"/>
+          <w:smallCaps w:val="false"/>
+          <w:color w:val="3D464D"/>
+          <w:spacing w:val="0"/>
+          <w:sz w:val="27"/>
+        </w:rPr>
+      </w:r>
+    </w:p>
+    <w:p>
+      <w:pPr>
+        <w:pStyle w:val="Ttulo2"/>
+        <w:spacing w:before="0" w:after="0"/>
+        <w:rPr>
+          <w:rFonts w:ascii="Source Serif Pro;serif" w:hAnsi="Source Serif Pro;serif"/>
+          <w:b w:val="false"/>
+          <w:b w:val="false"/>
+          <w:i w:val="false"/>
+          <w:i w:val="false"/>
+          <w:caps w:val="false"/>
+          <w:smallCaps w:val="false"/>
+          <w:color w:val="3D464D"/>
+          <w:spacing w:val="0"/>
+          <w:sz w:val="27"/>
+        </w:rPr>
+      </w:pPr>
+      <w:r>
+        <w:rPr>
+          <w:rFonts w:ascii="Source Serif Pro;serif" w:hAnsi="Source Serif Pro;serif"/>
+          <w:b w:val="false"/>
+          <w:i w:val="false"/>
+          <w:caps w:val="false"/>
+          <w:smallCaps w:val="false"/>
+          <w:color w:val="3D464D"/>
+          <w:spacing w:val="0"/>
+          <w:sz w:val="27"/>
+        </w:rPr>
+      </w:r>
+    </w:p>
+    <w:p>
+      <w:pPr>
+        <w:pStyle w:val="Ttulo2"/>
+        <w:spacing w:before="0" w:after="0"/>
         <w:rPr>
           <w:rFonts w:ascii="Open sans;sans-serif" w:hAnsi="Open sans;sans-serif"/>
           <w:b/>
-          <w:i w:val="false"/>
-          <w:caps w:val="false"/>
-          <w:smallCaps w:val="false"/>
-          <w:color w:val="3D464D"/>
-          <w:spacing w:val="0"/>
-        </w:rPr>
-      </w:r>
-    </w:p>
-    <w:p>
-      <w:pPr>
-        <w:pStyle w:val="Ttulo2"/>
-        <w:spacing w:before="0" w:after="0"/>
-        <w:rPr>
-          <w:rFonts w:ascii="Source Serif Pro;serif" w:hAnsi="Source Serif Pro;serif"/>
-          <w:b w:val="false"/>
-          <w:i w:val="false"/>
-          <w:caps w:val="false"/>
-          <w:smallCaps w:val="false"/>
-          <w:color w:val="3D464D"/>
-          <w:spacing w:val="0"/>
-          <w:sz w:val="27"/>
-        </w:rPr>
-      </w:pPr>
-      <w:r>
-        <w:rPr>
-          <w:rFonts w:ascii="Open sans;sans-serif" w:hAnsi="Open sans;sans-serif"/>
           <w:b/>
           <w:i w:val="false"/>
-          <w:caps w:val="false"/>
-          <w:smallCaps w:val="false"/>
-          <w:color w:val="3D464D"/>
-          <w:spacing w:val="0"/>
-        </w:rPr>
-      </w:r>
-    </w:p>
-    <w:p>
-      <w:pPr>
-        <w:pStyle w:val="Ttulo2"/>
-        <w:spacing w:before="0" w:after="0"/>
-        <w:rPr>
-          <w:rFonts w:ascii="Open sans;sans-serif" w:hAnsi="Open sans;sans-serif"/>
-          <w:b/>
           <w:i w:val="false"/>
           <w:caps w:val="false"/>
           <w:smallCaps w:val="false"/>
@@ -8352,18 +8597,15 @@
         <w:rPr>
           <w:rFonts w:ascii="Source Serif Pro;serif" w:hAnsi="Source Serif Pro;serif"/>
           <w:b w:val="false"/>
-          <w:sz w:val="27"/>
-        </w:rPr>
-      </w:pPr>
-      <w:r>
-        <w:rPr>
-          <w:rFonts w:ascii="Open sans;sans-serif" w:hAnsi="Open sans;sans-serif"/>
-          <w:b/>
-          <w:i w:val="false"/>
-          <w:caps w:val="false"/>
-          <w:smallCaps w:val="false"/>
-          <w:color w:val="3D464D"/>
-          <w:spacing w:val="0"/>
+          <w:b w:val="false"/>
+          <w:sz w:val="27"/>
+        </w:rPr>
+      </w:pPr>
+      <w:r>
+        <w:rPr>
+          <w:rFonts w:ascii="Source Serif Pro;serif" w:hAnsi="Source Serif Pro;serif"/>
+          <w:b w:val="false"/>
+          <w:sz w:val="27"/>
         </w:rPr>
       </w:r>
     </w:p>
@@ -8427,16 +8669,27 @@
         <w:rPr>
           <w:rFonts w:ascii="Source Serif Pro;serif" w:hAnsi="Source Serif Pro;serif"/>
           <w:b w:val="false"/>
-          <w:i w:val="false"/>
-          <w:caps w:val="false"/>
-          <w:smallCaps w:val="false"/>
-          <w:color w:val="3D464D"/>
-          <w:spacing w:val="0"/>
-          <w:sz w:val="27"/>
-        </w:rPr>
-      </w:pPr>
-      <w:r>
-        <w:rPr/>
+          <w:b w:val="false"/>
+          <w:i w:val="false"/>
+          <w:i w:val="false"/>
+          <w:caps w:val="false"/>
+          <w:smallCaps w:val="false"/>
+          <w:color w:val="3D464D"/>
+          <w:spacing w:val="0"/>
+          <w:sz w:val="27"/>
+        </w:rPr>
+      </w:pPr>
+      <w:r>
+        <w:rPr>
+          <w:rFonts w:ascii="Source Serif Pro;serif" w:hAnsi="Source Serif Pro;serif"/>
+          <w:b w:val="false"/>
+          <w:i w:val="false"/>
+          <w:caps w:val="false"/>
+          <w:smallCaps w:val="false"/>
+          <w:color w:val="3D464D"/>
+          <w:spacing w:val="0"/>
+          <w:sz w:val="27"/>
+        </w:rPr>
       </w:r>
     </w:p>
     <w:p>
@@ -8446,18 +8699,29 @@
         <w:rPr>
           <w:rFonts w:ascii="Source Serif Pro;serif" w:hAnsi="Source Serif Pro;serif"/>
           <w:b w:val="false"/>
-          <w:i w:val="false"/>
-          <w:caps w:val="false"/>
-          <w:smallCaps w:val="false"/>
-          <w:color w:val="3D464D"/>
-          <w:spacing w:val="0"/>
-          <w:sz w:val="27"/>
-        </w:rPr>
-      </w:pPr>
-      <w:r>
-        <w:rPr/>
+          <w:b w:val="false"/>
+          <w:i w:val="false"/>
+          <w:i w:val="false"/>
+          <w:caps w:val="false"/>
+          <w:smallCaps w:val="false"/>
+          <w:color w:val="3D464D"/>
+          <w:spacing w:val="0"/>
+          <w:sz w:val="27"/>
+        </w:rPr>
+      </w:pPr>
+      <w:r>
+        <w:rPr>
+          <w:rFonts w:ascii="Source Serif Pro;serif" w:hAnsi="Source Serif Pro;serif"/>
+          <w:b w:val="false"/>
+          <w:i w:val="false"/>
+          <w:caps w:val="false"/>
+          <w:smallCaps w:val="false"/>
+          <w:color w:val="3D464D"/>
+          <w:spacing w:val="0"/>
+          <w:sz w:val="27"/>
+        </w:rPr>
         <w:drawing>
-          <wp:anchor behindDoc="0" distT="0" distB="0" distL="0" distR="0" simplePos="0" locked="0" layoutInCell="1" allowOverlap="1" relativeHeight="7">
+          <wp:anchor behindDoc="0" distT="0" distB="0" distL="0" distR="0" simplePos="0" locked="0" layoutInCell="1" allowOverlap="1" relativeHeight="6">
             <wp:simplePos x="0" y="0"/>
             <wp:positionH relativeFrom="column">
               <wp:posOffset>589280</wp:posOffset>
@@ -8482,7 +8746,7 @@
                     </pic:cNvPicPr>
                   </pic:nvPicPr>
                   <pic:blipFill>
-                    <a:blip r:embed="rId17"/>
+                    <a:blip r:embed="rId18"/>
                     <a:stretch>
                       <a:fillRect/>
                     </a:stretch>
@@ -8510,16 +8774,27 @@
         <w:rPr>
           <w:rFonts w:ascii="Source Serif Pro;serif" w:hAnsi="Source Serif Pro;serif"/>
           <w:b w:val="false"/>
-          <w:i w:val="false"/>
-          <w:caps w:val="false"/>
-          <w:smallCaps w:val="false"/>
-          <w:color w:val="3D464D"/>
-          <w:spacing w:val="0"/>
-          <w:sz w:val="27"/>
-        </w:rPr>
-      </w:pPr>
-      <w:r>
-        <w:rPr/>
+          <w:b w:val="false"/>
+          <w:i w:val="false"/>
+          <w:i w:val="false"/>
+          <w:caps w:val="false"/>
+          <w:smallCaps w:val="false"/>
+          <w:color w:val="3D464D"/>
+          <w:spacing w:val="0"/>
+          <w:sz w:val="27"/>
+        </w:rPr>
+      </w:pPr>
+      <w:r>
+        <w:rPr>
+          <w:rFonts w:ascii="Source Serif Pro;serif" w:hAnsi="Source Serif Pro;serif"/>
+          <w:b w:val="false"/>
+          <w:i w:val="false"/>
+          <w:caps w:val="false"/>
+          <w:smallCaps w:val="false"/>
+          <w:color w:val="3D464D"/>
+          <w:spacing w:val="0"/>
+          <w:sz w:val="27"/>
+        </w:rPr>
       </w:r>
     </w:p>
     <w:p>
@@ -8661,7 +8936,7 @@
       <w:r>
         <w:rPr/>
         <w:drawing>
-          <wp:anchor behindDoc="0" distT="0" distB="0" distL="0" distR="0" simplePos="0" locked="0" layoutInCell="1" allowOverlap="1" relativeHeight="8">
+          <wp:anchor behindDoc="0" distT="0" distB="0" distL="0" distR="0" simplePos="0" locked="0" layoutInCell="1" allowOverlap="1" relativeHeight="7">
             <wp:simplePos x="0" y="0"/>
             <wp:positionH relativeFrom="column">
               <wp:posOffset>337820</wp:posOffset>
@@ -8686,7 +8961,7 @@
                     </pic:cNvPicPr>
                   </pic:nvPicPr>
                   <pic:blipFill>
-                    <a:blip r:embed="rId18"/>
+                    <a:blip r:embed="rId19"/>
                     <a:stretch>
                       <a:fillRect/>
                     </a:stretch>
@@ -8928,12 +9203,13 @@
       <w:pPr>
         <w:pStyle w:val="Corpodotexto"/>
         <w:widowControl/>
-        <w:pBdr/>
         <w:ind w:left="0" w:right="0" w:hanging="0"/>
         <w:jc w:val="left"/>
         <w:rPr>
           <w:rFonts w:ascii="Source Serif Pro;serif" w:hAnsi="Source Serif Pro;serif"/>
           <w:b w:val="false"/>
+          <w:b w:val="false"/>
+          <w:i w:val="false"/>
           <w:i w:val="false"/>
           <w:caps w:val="false"/>
           <w:smallCaps w:val="false"/>
@@ -8960,7 +9236,7 @@
       <w:pPr>
         <w:pStyle w:val="Textoprformatado"/>
         <w:widowControl/>
-        <w:shd w:fill="F0F3F5" w:val="clear"/>
+        <w:shd w:val="clear" w:fill="F0F3F5"/>
         <w:spacing w:lineRule="auto" w:line="360" w:before="0" w:after="0"/>
         <w:ind w:left="0" w:right="0" w:hanging="0"/>
         <w:jc w:val="left"/>
@@ -9125,7 +9401,6 @@
       <w:pPr>
         <w:pStyle w:val="Corpodotexto"/>
         <w:widowControl/>
-        <w:pBdr/>
         <w:spacing w:before="0" w:after="0"/>
         <w:ind w:left="0" w:right="0" w:hanging="0"/>
         <w:jc w:val="left"/>
@@ -9176,12 +9451,13 @@
       <w:pPr>
         <w:pStyle w:val="Corpodotexto"/>
         <w:widowControl/>
-        <w:pBdr/>
         <w:ind w:left="0" w:right="0" w:hanging="0"/>
         <w:jc w:val="left"/>
         <w:rPr>
           <w:rFonts w:ascii="Source Serif Pro;serif" w:hAnsi="Source Serif Pro;serif"/>
           <w:b w:val="false"/>
+          <w:b w:val="false"/>
+          <w:i w:val="false"/>
           <w:i w:val="false"/>
           <w:caps w:val="false"/>
           <w:smallCaps w:val="false"/>
@@ -9208,12 +9484,13 @@
       <w:pPr>
         <w:pStyle w:val="Corpodotexto"/>
         <w:widowControl/>
-        <w:pBdr/>
         <w:ind w:left="0" w:right="0" w:hanging="0"/>
         <w:jc w:val="left"/>
         <w:rPr>
           <w:rFonts w:ascii="Source Serif Pro;serif" w:hAnsi="Source Serif Pro;serif"/>
           <w:b w:val="false"/>
+          <w:b w:val="false"/>
+          <w:i w:val="false"/>
           <w:i w:val="false"/>
           <w:caps w:val="false"/>
           <w:smallCaps w:val="false"/>
@@ -9240,7 +9517,7 @@
       <w:pPr>
         <w:pStyle w:val="Textoprformatado"/>
         <w:widowControl/>
-        <w:shd w:fill="F0F3F5" w:val="clear"/>
+        <w:shd w:val="clear" w:fill="F0F3F5"/>
         <w:spacing w:lineRule="auto" w:line="360" w:before="0" w:after="0"/>
         <w:ind w:left="0" w:right="0" w:hanging="0"/>
         <w:jc w:val="left"/>
@@ -9461,7 +9738,7 @@
       <w:pPr>
         <w:pStyle w:val="Textoprformatado"/>
         <w:widowControl/>
-        <w:shd w:fill="F0F3F5" w:val="clear"/>
+        <w:shd w:val="clear" w:fill="F0F3F5"/>
         <w:spacing w:lineRule="auto" w:line="360" w:before="0" w:after="0"/>
         <w:ind w:left="0" w:right="0" w:hanging="0"/>
         <w:jc w:val="left"/>
@@ -9608,7 +9885,7 @@
       <w:pPr>
         <w:pStyle w:val="Textoprformatado"/>
         <w:widowControl/>
-        <w:shd w:fill="F0F3F5" w:val="clear"/>
+        <w:shd w:val="clear" w:fill="F0F3F5"/>
         <w:spacing w:lineRule="auto" w:line="360" w:before="0" w:after="0"/>
         <w:ind w:left="0" w:right="0" w:hanging="0"/>
         <w:jc w:val="left"/>
@@ -9755,7 +10032,7 @@
       <w:pPr>
         <w:pStyle w:val="Textoprformatado"/>
         <w:widowControl/>
-        <w:shd w:fill="F0F3F5" w:val="clear"/>
+        <w:shd w:val="clear" w:fill="F0F3F5"/>
         <w:spacing w:lineRule="auto" w:line="360" w:before="0" w:after="0"/>
         <w:ind w:left="0" w:right="0" w:hanging="0"/>
         <w:jc w:val="left"/>
@@ -9804,7 +10081,7 @@
       <w:pPr>
         <w:pStyle w:val="Textoprformatado"/>
         <w:widowControl/>
-        <w:shd w:fill="F0F3F5" w:val="clear"/>
+        <w:shd w:val="clear" w:fill="F0F3F5"/>
         <w:spacing w:lineRule="auto" w:line="360" w:before="0" w:after="0"/>
         <w:ind w:left="0" w:right="0" w:hanging="0"/>
         <w:jc w:val="left"/>
@@ -9829,12 +10106,13 @@
       <w:pPr>
         <w:pStyle w:val="Corpodotexto"/>
         <w:widowControl/>
-        <w:pBdr/>
         <w:ind w:left="0" w:right="0" w:hanging="0"/>
         <w:jc w:val="left"/>
         <w:rPr>
           <w:rFonts w:ascii="Source Serif Pro;serif" w:hAnsi="Source Serif Pro;serif"/>
           <w:b w:val="false"/>
+          <w:b w:val="false"/>
+          <w:i w:val="false"/>
           <w:i w:val="false"/>
           <w:caps w:val="false"/>
           <w:smallCaps w:val="false"/>
@@ -9861,13 +10139,12 @@
       <w:pPr>
         <w:pStyle w:val="Corpodotexto"/>
         <w:widowControl/>
-        <w:pBdr/>
         <w:spacing w:before="0" w:after="0"/>
         <w:ind w:left="0" w:right="0" w:hanging="0"/>
         <w:jc w:val="left"/>
         <w:rPr/>
       </w:pPr>
-      <w:hyperlink r:id="rId19" w:tgtFrame="_blank">
+      <w:hyperlink r:id="rId20" w:tgtFrame="_blank">
         <w:r>
           <w:rPr>
             <w:rStyle w:val="LinkdaInternet"/>
@@ -9992,6 +10269,8 @@
         <w:rPr>
           <w:rFonts w:ascii="Open sans;sans-serif" w:hAnsi="Open sans;sans-serif"/>
           <w:b/>
+          <w:b/>
+          <w:i w:val="false"/>
           <w:i w:val="false"/>
           <w:caps w:val="false"/>
           <w:smallCaps w:val="false"/>
@@ -10073,13 +10352,12 @@
       <w:pPr>
         <w:pStyle w:val="Corpodotexto"/>
         <w:widowControl/>
-        <w:pBdr/>
         <w:spacing w:before="0" w:after="0"/>
         <w:ind w:left="0" w:right="0" w:hanging="0"/>
         <w:jc w:val="left"/>
         <w:rPr/>
       </w:pPr>
-      <w:hyperlink r:id="rId20">
+      <w:hyperlink r:id="rId21">
         <w:r>
           <w:rPr>
             <w:rStyle w:val="LinkdaInternet"/>
@@ -10100,24 +10378,362 @@
       <w:pPr>
         <w:pStyle w:val="Corpodotexto"/>
         <w:widowControl/>
-        <w:pBdr/>
         <w:spacing w:before="0" w:after="0"/>
         <w:ind w:left="0" w:right="0" w:hanging="0"/>
         <w:jc w:val="left"/>
         <w:rPr>
           <w:rFonts w:ascii="Source Serif Pro;serif" w:hAnsi="Source Serif Pro;serif"/>
           <w:b w:val="false"/>
-          <w:i w:val="false"/>
-          <w:caps w:val="false"/>
-          <w:smallCaps w:val="false"/>
-          <w:color w:val="3D464D"/>
-          <w:spacing w:val="0"/>
-          <w:sz w:val="27"/>
-        </w:rPr>
-      </w:pPr>
-      <w:r>
-        <w:rPr/>
-      </w:r>
+          <w:b w:val="false"/>
+          <w:i w:val="false"/>
+          <w:i w:val="false"/>
+          <w:caps w:val="false"/>
+          <w:smallCaps w:val="false"/>
+          <w:color w:val="3D464D"/>
+          <w:spacing w:val="0"/>
+          <w:sz w:val="27"/>
+        </w:rPr>
+      </w:pPr>
+      <w:r>
+        <w:rPr>
+          <w:rFonts w:ascii="Source Serif Pro;serif" w:hAnsi="Source Serif Pro;serif"/>
+          <w:b w:val="false"/>
+          <w:i w:val="false"/>
+          <w:caps w:val="false"/>
+          <w:smallCaps w:val="false"/>
+          <w:color w:val="3D464D"/>
+          <w:spacing w:val="0"/>
+          <w:sz w:val="27"/>
+        </w:rPr>
+      </w:r>
+    </w:p>
+    <w:p>
+      <w:pPr>
+        <w:pStyle w:val="Corpodotexto"/>
+        <w:widowControl/>
+        <w:spacing w:before="0" w:after="0"/>
+        <w:ind w:left="0" w:right="0" w:hanging="0"/>
+        <w:jc w:val="left"/>
+        <w:rPr/>
+      </w:pPr>
+      <w:r>
+        <w:rPr>
+          <w:rFonts w:ascii="Source Serif Pro;serif" w:hAnsi="Source Serif Pro;serif"/>
+          <w:b w:val="false"/>
+          <w:i w:val="false"/>
+          <w:caps w:val="false"/>
+          <w:smallCaps w:val="false"/>
+          <w:color w:val="3D464D"/>
+          <w:spacing w:val="0"/>
+          <w:sz w:val="27"/>
+        </w:rPr>
+        <w:t xml:space="preserve">É bem </w:t>
+      </w:r>
+      <w:r>
+        <w:rPr>
+          <w:rFonts w:ascii="Source Serif Pro;serif" w:hAnsi="Source Serif Pro;serif"/>
+          <w:b w:val="false"/>
+          <w:i w:val="false"/>
+          <w:caps w:val="false"/>
+          <w:smallCaps w:val="false"/>
+          <w:color w:val="3D464D"/>
+          <w:spacing w:val="0"/>
+          <w:sz w:val="27"/>
+        </w:rPr>
+        <w:t xml:space="preserve">comum </w:t>
+      </w:r>
+      <w:r>
+        <w:rPr>
+          <w:rFonts w:ascii="Source Serif Pro;serif" w:hAnsi="Source Serif Pro;serif"/>
+          <w:b w:val="false"/>
+          <w:i w:val="false"/>
+          <w:caps w:val="false"/>
+          <w:smallCaps w:val="false"/>
+          <w:color w:val="3D464D"/>
+          <w:spacing w:val="0"/>
+          <w:sz w:val="27"/>
+        </w:rPr>
+        <w:t xml:space="preserve">nas páginas de bibliotecas externas, ter a opção </w:t>
+      </w:r>
+      <w:r>
+        <w:rPr>
+          <w:rFonts w:ascii="Source Serif Pro;serif" w:hAnsi="Source Serif Pro;serif"/>
+          <w:b w:val="false"/>
+          <w:i/>
+          <w:iCs/>
+          <w:caps w:val="false"/>
+          <w:smallCaps w:val="false"/>
+          <w:color w:val="3D464D"/>
+          <w:spacing w:val="0"/>
+          <w:sz w:val="27"/>
+        </w:rPr>
+        <w:t xml:space="preserve">usage, dowload ou get started </w:t>
+      </w:r>
+      <w:r>
+        <w:rPr>
+          <w:rFonts w:ascii="Source Serif Pro;serif" w:hAnsi="Source Serif Pro;serif"/>
+          <w:b w:val="false"/>
+          <w:i w:val="false"/>
+          <w:iCs w:val="false"/>
+          <w:caps w:val="false"/>
+          <w:smallCaps w:val="false"/>
+          <w:color w:val="3D464D"/>
+          <w:spacing w:val="0"/>
+          <w:sz w:val="27"/>
+        </w:rPr>
+        <w:t xml:space="preserve">que é como usar o plugin disponibilizado. </w:t>
+      </w:r>
+    </w:p>
+    <w:p>
+      <w:pPr>
+        <w:pStyle w:val="Corpodotexto"/>
+        <w:widowControl/>
+        <w:spacing w:before="0" w:after="0"/>
+        <w:ind w:left="0" w:right="0" w:hanging="0"/>
+        <w:jc w:val="left"/>
+        <w:rPr>
+          <w:rFonts w:ascii="Source Serif Pro;serif" w:hAnsi="Source Serif Pro;serif"/>
+          <w:b w:val="false"/>
+          <w:b w:val="false"/>
+          <w:i w:val="false"/>
+          <w:i w:val="false"/>
+          <w:iCs w:val="false"/>
+          <w:caps w:val="false"/>
+          <w:smallCaps w:val="false"/>
+          <w:color w:val="3D464D"/>
+          <w:spacing w:val="0"/>
+          <w:sz w:val="27"/>
+        </w:rPr>
+      </w:pPr>
+      <w:r>
+        <w:rPr/>
+      </w:r>
+    </w:p>
+    <w:p>
+      <w:pPr>
+        <w:pStyle w:val="Corpodotexto"/>
+        <w:widowControl/>
+        <w:spacing w:before="0" w:after="0"/>
+        <w:ind w:left="0" w:right="0" w:hanging="0"/>
+        <w:jc w:val="left"/>
+        <w:rPr/>
+      </w:pPr>
+      <w:r>
+        <w:rPr>
+          <w:rFonts w:ascii="Source Serif Pro;serif" w:hAnsi="Source Serif Pro;serif"/>
+          <w:b w:val="false"/>
+          <w:i w:val="false"/>
+          <w:iCs w:val="false"/>
+          <w:caps w:val="false"/>
+          <w:smallCaps w:val="false"/>
+          <w:color w:val="3D464D"/>
+          <w:spacing w:val="0"/>
+          <w:sz w:val="27"/>
+        </w:rPr>
+        <w:t>Fizemos o passo a passo conforme sugerido no botao usage.</w:t>
+      </w:r>
+    </w:p>
+    <w:p>
+      <w:pPr>
+        <w:pStyle w:val="Corpodotexto"/>
+        <w:widowControl/>
+        <w:spacing w:before="0" w:after="0"/>
+        <w:ind w:left="0" w:right="0" w:hanging="0"/>
+        <w:jc w:val="left"/>
+        <w:rPr>
+          <w:rFonts w:ascii="Source Serif Pro;serif" w:hAnsi="Source Serif Pro;serif"/>
+          <w:b w:val="false"/>
+          <w:b w:val="false"/>
+          <w:i w:val="false"/>
+          <w:i w:val="false"/>
+          <w:iCs w:val="false"/>
+          <w:caps w:val="false"/>
+          <w:smallCaps w:val="false"/>
+          <w:color w:val="3D464D"/>
+          <w:spacing w:val="0"/>
+          <w:sz w:val="27"/>
+        </w:rPr>
+      </w:pPr>
+      <w:r>
+        <w:rPr/>
+      </w:r>
+    </w:p>
+    <w:p>
+      <w:pPr>
+        <w:pStyle w:val="Corpodotexto"/>
+        <w:widowControl/>
+        <w:spacing w:before="0" w:after="0"/>
+        <w:ind w:left="0" w:right="0" w:hanging="0"/>
+        <w:jc w:val="left"/>
+        <w:rPr>
+          <w:b/>
+          <w:b/>
+          <w:bCs/>
+        </w:rPr>
+      </w:pPr>
+      <w:r>
+        <w:rPr>
+          <w:rFonts w:ascii="Source Serif Pro;serif" w:hAnsi="Source Serif Pro;serif"/>
+          <w:b/>
+          <w:bCs/>
+          <w:i w:val="false"/>
+          <w:iCs w:val="false"/>
+          <w:caps w:val="false"/>
+          <w:smallCaps w:val="false"/>
+          <w:color w:val="3D464D"/>
+          <w:spacing w:val="0"/>
+          <w:sz w:val="27"/>
+        </w:rPr>
+        <w:t>Usuário com Selectize</w:t>
+      </w:r>
+    </w:p>
+    <w:p>
+      <w:pPr>
+        <w:pStyle w:val="Corpodotexto"/>
+        <w:widowControl/>
+        <w:spacing w:before="0" w:after="0"/>
+        <w:ind w:left="0" w:right="0" w:hanging="0"/>
+        <w:jc w:val="left"/>
+        <w:rPr>
+          <w:b w:val="false"/>
+          <w:b w:val="false"/>
+          <w:bCs w:val="false"/>
+        </w:rPr>
+      </w:pPr>
+      <w:r>
+        <w:rPr>
+          <w:rFonts w:ascii="Source Serif Pro;serif" w:hAnsi="Source Serif Pro;serif"/>
+          <w:b w:val="false"/>
+          <w:bCs w:val="false"/>
+          <w:i w:val="false"/>
+          <w:iCs w:val="false"/>
+          <w:caps w:val="false"/>
+          <w:smallCaps w:val="false"/>
+          <w:color w:val="3D464D"/>
+          <w:spacing w:val="0"/>
+          <w:sz w:val="27"/>
+        </w:rPr>
+        <w:t>Para melhorar o nosso </w:t>
+      </w:r>
+      <w:r>
+        <w:rPr>
+          <w:rStyle w:val="Textooriginal"/>
+          <w:b w:val="false"/>
+          <w:bCs w:val="false"/>
+          <w:i w:val="false"/>
+          <w:iCs w:val="false"/>
+          <w:caps w:val="false"/>
+          <w:smallCaps w:val="false"/>
+          <w:color w:val="3D464D"/>
+          <w:spacing w:val="0"/>
+          <w:sz w:val="27"/>
+          <w:highlight w:val="cyan"/>
+        </w:rPr>
+        <w:t>select</w:t>
+      </w:r>
+      <w:r>
+        <w:rPr>
+          <w:rFonts w:ascii="Source Serif Pro;serif" w:hAnsi="Source Serif Pro;serif"/>
+          <w:b w:val="false"/>
+          <w:bCs w:val="false"/>
+          <w:i w:val="false"/>
+          <w:iCs w:val="false"/>
+          <w:caps w:val="false"/>
+          <w:smallCaps w:val="false"/>
+          <w:color w:val="3D464D"/>
+          <w:spacing w:val="0"/>
+          <w:sz w:val="27"/>
+        </w:rPr>
+        <w:t> </w:t>
+      </w:r>
+      <w:r>
+        <w:rPr>
+          <w:rFonts w:ascii="Source Serif Pro;serif" w:hAnsi="Source Serif Pro;serif"/>
+          <w:b w:val="false"/>
+          <w:bCs w:val="false"/>
+          <w:i w:val="false"/>
+          <w:iCs w:val="false"/>
+          <w:caps w:val="false"/>
+          <w:smallCaps w:val="false"/>
+          <w:color w:val="3D464D"/>
+          <w:spacing w:val="0"/>
+          <w:sz w:val="27"/>
+        </w:rPr>
+        <w:t>usaremos um novo plugin: Selectize</w:t>
+      </w:r>
+      <w:r>
+        <w:rPr>
+          <w:rFonts w:ascii="Source Serif Pro;serif" w:hAnsi="Source Serif Pro;serif"/>
+          <w:b w:val="false"/>
+          <w:bCs w:val="false"/>
+          <w:i w:val="false"/>
+          <w:iCs w:val="false"/>
+          <w:caps w:val="false"/>
+          <w:smallCaps w:val="false"/>
+          <w:color w:val="3D464D"/>
+          <w:spacing w:val="0"/>
+          <w:sz w:val="27"/>
+        </w:rPr>
+        <w:t xml:space="preserve"> </w:t>
+      </w:r>
+    </w:p>
+    <w:p>
+      <w:pPr>
+        <w:pStyle w:val="Corpodotexto"/>
+        <w:widowControl/>
+        <w:spacing w:before="0" w:after="0"/>
+        <w:ind w:left="0" w:right="0" w:hanging="0"/>
+        <w:jc w:val="left"/>
+        <w:rPr>
+          <w:rFonts w:ascii="Source Serif Pro;serif" w:hAnsi="Source Serif Pro;serif"/>
+          <w:i w:val="false"/>
+          <w:i w:val="false"/>
+          <w:iCs w:val="false"/>
+          <w:caps w:val="false"/>
+          <w:smallCaps w:val="false"/>
+          <w:color w:val="3D464D"/>
+          <w:spacing w:val="0"/>
+          <w:sz w:val="27"/>
+        </w:rPr>
+      </w:pPr>
+      <w:r>
+        <w:rPr>
+          <w:b w:val="false"/>
+          <w:bCs w:val="false"/>
+        </w:rPr>
+      </w:r>
+    </w:p>
+    <w:p>
+      <w:pPr>
+        <w:pStyle w:val="Corpodotexto"/>
+        <w:widowControl/>
+        <w:spacing w:before="0" w:after="0"/>
+        <w:ind w:left="0" w:right="0" w:hanging="0"/>
+        <w:jc w:val="left"/>
+        <w:rPr>
+          <w:b w:val="false"/>
+          <w:b w:val="false"/>
+          <w:bCs w:val="false"/>
+        </w:rPr>
+      </w:pPr>
+      <w:hyperlink r:id="rId22" w:tgtFrame="_blank">
+        <w:r>
+          <w:rPr>
+            <w:rStyle w:val="LinkdaInternet"/>
+            <w:rFonts w:ascii="Source Serif Pro;serif" w:hAnsi="Source Serif Pro;serif"/>
+            <w:b w:val="false"/>
+            <w:bCs w:val="false"/>
+            <w:i w:val="false"/>
+            <w:iCs w:val="false"/>
+            <w:caps w:val="false"/>
+            <w:smallCaps w:val="false"/>
+            <w:color w:val="3D464D"/>
+            <w:spacing w:val="0"/>
+            <w:sz w:val="27"/>
+          </w:rPr>
+          <w:t>http://selectize.github.io/selectize.js/</w:t>
+        </w:r>
+      </w:hyperlink>
     </w:p>
     <w:p>
       <w:pPr>
@@ -10140,35 +10756,61 @@
           <w:spacing w:val="0"/>
           <w:sz w:val="27"/>
         </w:rPr>
-        <w:t xml:space="preserve">É bem com nas páginas de bibliotecas externas, ter a opção </w:t>
-      </w:r>
-      <w:r>
-        <w:rPr>
-          <w:rFonts w:ascii="Source Serif Pro;serif" w:hAnsi="Source Serif Pro;serif"/>
-          <w:b w:val="false"/>
-          <w:i/>
-          <w:iCs/>
-          <w:caps w:val="false"/>
-          <w:smallCaps w:val="false"/>
-          <w:color w:val="3D464D"/>
-          <w:spacing w:val="0"/>
-          <w:sz w:val="27"/>
-        </w:rPr>
-        <w:t xml:space="preserve">usage, dowload ou get started </w:t>
-      </w:r>
-      <w:r>
-        <w:rPr>
-          <w:rFonts w:ascii="Source Serif Pro;serif" w:hAnsi="Source Serif Pro;serif"/>
-          <w:b w:val="false"/>
-          <w:i w:val="false"/>
-          <w:iCs w:val="false"/>
-          <w:caps w:val="false"/>
-          <w:smallCaps w:val="false"/>
-          <w:color w:val="3D464D"/>
-          <w:spacing w:val="0"/>
-          <w:sz w:val="27"/>
-        </w:rPr>
-        <w:t xml:space="preserve">que é como usar o plugin disponibilizado. </w:t>
+        <w:t>Esse plugin tem várias funções interessantes, por exemplo, para trabalhar com tags, mostrar contatos mais importantes, selects cascatas e muito mais. No nosso caso vamos usar um select dinâmico para adicionar novos usuários mais facilmente, O que </w:t>
+      </w:r>
+      <w:r>
+        <w:rPr>
+          <w:rStyle w:val="Nfase"/>
+          <w:rFonts w:ascii="Source Serif Pro;serif" w:hAnsi="Source Serif Pro;serif"/>
+          <w:b w:val="false"/>
+          <w:i w:val="false"/>
+          <w:caps w:val="false"/>
+          <w:smallCaps w:val="false"/>
+          <w:color w:val="3D464D"/>
+          <w:spacing w:val="0"/>
+          <w:sz w:val="27"/>
+        </w:rPr>
+        <w:t>selectize</w:t>
+      </w:r>
+      <w:r>
+        <w:rPr>
+          <w:rFonts w:ascii="Source Serif Pro;serif" w:hAnsi="Source Serif Pro;serif"/>
+          <w:b w:val="false"/>
+          <w:i w:val="false"/>
+          <w:caps w:val="false"/>
+          <w:smallCaps w:val="false"/>
+          <w:color w:val="3D464D"/>
+          <w:spacing w:val="0"/>
+          <w:sz w:val="27"/>
+        </w:rPr>
+        <w:t>chama de </w:t>
+      </w:r>
+      <w:r>
+        <w:rPr>
+          <w:rStyle w:val="Nfase"/>
+          <w:rFonts w:ascii="Source Serif Pro;serif" w:hAnsi="Source Serif Pro;serif"/>
+          <w:b w:val="false"/>
+          <w:i w:val="false"/>
+          <w:caps w:val="false"/>
+          <w:smallCaps w:val="false"/>
+          <w:color w:val="3D464D"/>
+          <w:spacing w:val="0"/>
+          <w:sz w:val="27"/>
+        </w:rPr>
+        <w:t>Single Input Select</w:t>
+      </w:r>
+      <w:r>
+        <w:rPr>
+          <w:rFonts w:ascii="Source Serif Pro;serif" w:hAnsi="Source Serif Pro;serif"/>
+          <w:b w:val="false"/>
+          <w:i w:val="false"/>
+          <w:caps w:val="false"/>
+          <w:smallCaps w:val="false"/>
+          <w:color w:val="3D464D"/>
+          <w:spacing w:val="0"/>
+          <w:sz w:val="27"/>
+        </w:rPr>
+        <w:t>.</w:t>
       </w:r>
     </w:p>
     <w:p>
@@ -10179,9 +10821,58 @@
         <w:spacing w:before="0" w:after="0"/>
         <w:ind w:left="0" w:right="0" w:hanging="0"/>
         <w:jc w:val="left"/>
-        <w:rPr>
-          <w:rFonts w:ascii="Source Serif Pro;serif" w:hAnsi="Source Serif Pro;serif"/>
-          <w:b w:val="false"/>
+        <w:rPr/>
+      </w:pPr>
+      <w:r>
+        <w:rPr>
+          <w:rFonts w:ascii="Source Serif Pro;serif" w:hAnsi="Source Serif Pro;serif"/>
+          <w:b w:val="false"/>
+          <w:i w:val="false"/>
+          <w:caps w:val="false"/>
+          <w:smallCaps w:val="false"/>
+          <w:color w:val="3D464D"/>
+          <w:spacing w:val="0"/>
+          <w:sz w:val="27"/>
+        </w:rPr>
+        <w:t>O </w:t>
+      </w:r>
+      <w:r>
+        <w:rPr>
+          <w:rStyle w:val="Nfase"/>
+          <w:rFonts w:ascii="Source Serif Pro;serif" w:hAnsi="Source Serif Pro;serif"/>
+          <w:b w:val="false"/>
+          <w:i w:val="false"/>
+          <w:caps w:val="false"/>
+          <w:smallCaps w:val="false"/>
+          <w:color w:val="3D464D"/>
+          <w:spacing w:val="0"/>
+          <w:sz w:val="27"/>
+        </w:rPr>
+        <w:t>Single Input Select</w:t>
+      </w:r>
+      <w:r>
+        <w:rPr>
+          <w:rFonts w:ascii="Source Serif Pro;serif" w:hAnsi="Source Serif Pro;serif"/>
+          <w:b w:val="false"/>
+          <w:i w:val="false"/>
+          <w:caps w:val="false"/>
+          <w:smallCaps w:val="false"/>
+          <w:color w:val="3D464D"/>
+          <w:spacing w:val="0"/>
+          <w:sz w:val="27"/>
+        </w:rPr>
+        <w:t> não só adiciona novos nomes como também filtra os nomes existentes.</w:t>
+      </w:r>
+    </w:p>
+    <w:p>
+      <w:pPr>
+        <w:pStyle w:val="Corpodotexto"/>
+        <w:widowControl/>
+        <w:spacing w:before="0" w:after="0"/>
+        <w:ind w:left="0" w:right="0" w:hanging="0"/>
+        <w:jc w:val="left"/>
+        <w:rPr>
+          <w:rFonts w:ascii="Source Serif Pro;serif" w:hAnsi="Source Serif Pro;serif"/>
           <w:i w:val="false"/>
           <w:i w:val="false"/>
           <w:iCs w:val="false"/>
@@ -10193,7 +10884,45 @@
         </w:rPr>
       </w:pPr>
       <w:r>
-        <w:rPr/>
+        <w:rPr>
+          <w:b w:val="false"/>
+          <w:bCs w:val="false"/>
+        </w:rPr>
+      </w:r>
+    </w:p>
+    <w:p>
+      <w:pPr>
+        <w:pStyle w:val="Ttulo2"/>
+        <w:widowControl/>
+        <w:spacing w:before="0" w:after="0"/>
+        <w:ind w:left="0" w:right="0" w:hanging="0"/>
+        <w:jc w:val="left"/>
+        <w:rPr>
+          <w:rFonts w:ascii="Open sans;sans-serif" w:hAnsi="Open sans;sans-serif"/>
+          <w:b/>
+          <w:b w:val="false"/>
+          <w:bCs w:val="false"/>
+          <w:i w:val="false"/>
+          <w:caps w:val="false"/>
+          <w:smallCaps w:val="false"/>
+          <w:color w:val="3D464D"/>
+          <w:spacing w:val="0"/>
+        </w:rPr>
+      </w:pPr>
+      <w:r>
+        <w:rPr>
+          <w:rFonts w:ascii="Source Serif Pro;serif" w:hAnsi="Source Serif Pro;serif"/>
+          <w:b/>
+          <w:bCs w:val="false"/>
+          <w:i w:val="false"/>
+          <w:iCs w:val="false"/>
+          <w:caps w:val="false"/>
+          <w:smallCaps w:val="false"/>
+          <w:color w:val="3D464D"/>
+          <w:spacing w:val="0"/>
+          <w:sz w:val="27"/>
+        </w:rPr>
+        <w:t>Plugin Tooltipster</w:t>
       </w:r>
     </w:p>
     <w:p>
@@ -10201,24 +10930,31 @@
         <w:pStyle w:val="Corpodotexto"/>
         <w:widowControl/>
         <w:pBdr/>
-        <w:spacing w:before="0" w:after="0"/>
         <w:ind w:left="0" w:right="0" w:hanging="0"/>
         <w:jc w:val="left"/>
-        <w:rPr/>
-      </w:pPr>
-      <w:r>
-        <w:rPr>
-          <w:rFonts w:ascii="Source Serif Pro;serif" w:hAnsi="Source Serif Pro;serif"/>
-          <w:b w:val="false"/>
-          <w:i w:val="false"/>
-          <w:iCs w:val="false"/>
-          <w:caps w:val="false"/>
-          <w:smallCaps w:val="false"/>
-          <w:color w:val="3D464D"/>
-          <w:spacing w:val="0"/>
-          <w:sz w:val="27"/>
-        </w:rPr>
-        <w:t>Parei com 3 minutos e 25 segundos.</w:t>
+        <w:rPr>
+          <w:rFonts w:ascii="Source Serif Pro;serif" w:hAnsi="Source Serif Pro;serif"/>
+          <w:b w:val="false"/>
+          <w:i w:val="false"/>
+          <w:caps w:val="false"/>
+          <w:smallCaps w:val="false"/>
+          <w:color w:val="3D464D"/>
+          <w:spacing w:val="0"/>
+          <w:sz w:val="27"/>
+        </w:rPr>
+      </w:pPr>
+      <w:r>
+        <w:rPr>
+          <w:rFonts w:ascii="Source Serif Pro;serif" w:hAnsi="Source Serif Pro;serif"/>
+          <w:b w:val="false"/>
+          <w:i w:val="false"/>
+          <w:caps w:val="false"/>
+          <w:smallCaps w:val="false"/>
+          <w:color w:val="3D464D"/>
+          <w:spacing w:val="0"/>
+          <w:sz w:val="27"/>
+        </w:rPr>
+        <w:t>Nas aulas anteriores usamos o Spinner para mostrar que uma requisição AJAX está sendo executada. Nesse capítulo veremos um novo plugin, o Tooltipster, para dar feedback ao usuário:</w:t>
       </w:r>
     </w:p>
     <w:p>
@@ -10229,35 +10965,67 @@
         <w:spacing w:before="0" w:after="0"/>
         <w:ind w:left="0" w:right="0" w:hanging="0"/>
         <w:jc w:val="left"/>
-        <w:rPr>
-          <w:rFonts w:ascii="Source Serif Pro;serif" w:hAnsi="Source Serif Pro;serif"/>
-          <w:b w:val="false"/>
-          <w:i w:val="false"/>
-          <w:i w:val="false"/>
-          <w:iCs w:val="false"/>
-          <w:caps w:val="false"/>
-          <w:smallCaps w:val="false"/>
-          <w:color w:val="3D464D"/>
-          <w:spacing w:val="0"/>
-          <w:sz w:val="27"/>
-        </w:rPr>
-      </w:pPr>
-      <w:r>
-        <w:rPr/>
-      </w:r>
+        <w:rPr/>
+      </w:pPr>
+      <w:hyperlink r:id="rId23" w:tgtFrame="_blank">
+        <w:r>
+          <w:rPr>
+            <w:rStyle w:val="LinkdaInternet"/>
+            <w:rFonts w:ascii="Source Serif Pro;serif" w:hAnsi="Source Serif Pro;serif"/>
+            <w:b w:val="false"/>
+            <w:i w:val="false"/>
+            <w:caps w:val="false"/>
+            <w:smallCaps w:val="false"/>
+            <w:color w:val="3D464D"/>
+            <w:spacing w:val="0"/>
+            <w:sz w:val="27"/>
+          </w:rPr>
+          <w:t>http://iamceege.github.io/tooltipster/</w:t>
+        </w:r>
+      </w:hyperlink>
     </w:p>
     <w:p>
       <w:pPr>
         <w:pStyle w:val="Corpodotexto"/>
         <w:widowControl/>
         <w:pBdr/>
-        <w:spacing w:before="0" w:after="0"/>
         <w:ind w:left="0" w:right="0" w:hanging="0"/>
         <w:jc w:val="left"/>
         <w:rPr>
           <w:rFonts w:ascii="Source Serif Pro;serif" w:hAnsi="Source Serif Pro;serif"/>
           <w:b w:val="false"/>
           <w:i w:val="false"/>
+          <w:caps w:val="false"/>
+          <w:smallCaps w:val="false"/>
+          <w:color w:val="3D464D"/>
+          <w:spacing w:val="0"/>
+          <w:sz w:val="27"/>
+        </w:rPr>
+      </w:pPr>
+      <w:r>
+        <w:rPr>
+          <w:rFonts w:ascii="Source Serif Pro;serif" w:hAnsi="Source Serif Pro;serif"/>
+          <w:b w:val="false"/>
+          <w:i w:val="false"/>
+          <w:caps w:val="false"/>
+          <w:smallCaps w:val="false"/>
+          <w:color w:val="3D464D"/>
+          <w:spacing w:val="0"/>
+          <w:sz w:val="27"/>
+        </w:rPr>
+        <w:t>Esse plugin facilita dar feedback através desses pequenos balões que mostram alguma info:</w:t>
+      </w:r>
+    </w:p>
+    <w:p>
+      <w:pPr>
+        <w:pStyle w:val="Corpodotexto"/>
+        <w:widowControl/>
+        <w:spacing w:before="0" w:after="0"/>
+        <w:ind w:left="0" w:right="0" w:hanging="0"/>
+        <w:jc w:val="left"/>
+        <w:rPr>
+          <w:rFonts w:ascii="Source Serif Pro;serif" w:hAnsi="Source Serif Pro;serif"/>
+          <w:i w:val="false"/>
           <w:i w:val="false"/>
           <w:iCs w:val="false"/>
           <w:caps w:val="false"/>
@@ -10268,7 +11036,341 @@
         </w:rPr>
       </w:pPr>
       <w:r>
-        <w:rPr/>
+        <w:rPr>
+          <w:b w:val="false"/>
+          <w:bCs w:val="false"/>
+        </w:rPr>
+        <w:drawing>
+          <wp:anchor behindDoc="0" distT="0" distB="0" distL="0" distR="0" simplePos="0" locked="0" layoutInCell="1" allowOverlap="1" relativeHeight="13">
+            <wp:simplePos x="0" y="0"/>
+            <wp:positionH relativeFrom="column">
+              <wp:align>center</wp:align>
+            </wp:positionH>
+            <wp:positionV relativeFrom="paragraph">
+              <wp:posOffset>635</wp:posOffset>
+            </wp:positionV>
+            <wp:extent cx="5448300" cy="1485900"/>
+            <wp:effectExtent l="0" t="0" r="0" b="0"/>
+            <wp:wrapSquare wrapText="largest"/>
+            <wp:docPr id="12" name="Figura4" descr=""/>
+            <wp:cNvGraphicFramePr>
+              <a:graphicFrameLocks xmlns:a="http://schemas.openxmlformats.org/drawingml/2006/main" noChangeAspect="1"/>
+            </wp:cNvGraphicFramePr>
+            <a:graphic xmlns:a="http://schemas.openxmlformats.org/drawingml/2006/main">
+              <a:graphicData uri="http://schemas.openxmlformats.org/drawingml/2006/picture">
+                <pic:pic xmlns:pic="http://schemas.openxmlformats.org/drawingml/2006/picture">
+                  <pic:nvPicPr>
+                    <pic:cNvPr id="12" name="Figura4" descr=""/>
+                    <pic:cNvPicPr>
+                      <a:picLocks noChangeAspect="1" noChangeArrowheads="1"/>
+                    </pic:cNvPicPr>
+                  </pic:nvPicPr>
+                  <pic:blipFill>
+                    <a:blip r:embed="rId24"/>
+                    <a:stretch>
+                      <a:fillRect/>
+                    </a:stretch>
+                  </pic:blipFill>
+                  <pic:spPr bwMode="auto">
+                    <a:xfrm>
+                      <a:off x="0" y="0"/>
+                      <a:ext cx="5448300" cy="1485900"/>
+                    </a:xfrm>
+                    <a:prstGeom prst="rect">
+                      <a:avLst/>
+                    </a:prstGeom>
+                  </pic:spPr>
+                </pic:pic>
+              </a:graphicData>
+            </a:graphic>
+          </wp:anchor>
+        </w:drawing>
+      </w:r>
+    </w:p>
+    <w:p>
+      <w:pPr>
+        <w:pStyle w:val="Corpodotexto"/>
+        <w:widowControl/>
+        <w:spacing w:before="0" w:after="0"/>
+        <w:ind w:left="0" w:right="0" w:hanging="0"/>
+        <w:jc w:val="left"/>
+        <w:rPr>
+          <w:rFonts w:ascii="Source Serif Pro;serif" w:hAnsi="Source Serif Pro;serif"/>
+          <w:b w:val="false"/>
+          <w:b w:val="false"/>
+          <w:i w:val="false"/>
+          <w:i w:val="false"/>
+          <w:iCs w:val="false"/>
+          <w:caps w:val="false"/>
+          <w:smallCaps w:val="false"/>
+          <w:color w:val="3D464D"/>
+          <w:spacing w:val="0"/>
+          <w:sz w:val="27"/>
+        </w:rPr>
+      </w:pPr>
+      <w:r>
+        <w:rPr/>
+      </w:r>
+    </w:p>
+    <w:p>
+      <w:pPr>
+        <w:pStyle w:val="Corpodotexto"/>
+        <w:widowControl/>
+        <w:spacing w:before="0" w:after="0"/>
+        <w:ind w:left="0" w:right="0" w:hanging="0"/>
+        <w:jc w:val="left"/>
+        <w:rPr>
+          <w:rFonts w:ascii="Source Serif Pro;serif" w:hAnsi="Source Serif Pro;serif"/>
+          <w:b w:val="false"/>
+          <w:b w:val="false"/>
+          <w:i w:val="false"/>
+          <w:i w:val="false"/>
+          <w:iCs w:val="false"/>
+          <w:caps w:val="false"/>
+          <w:smallCaps w:val="false"/>
+          <w:color w:val="3D464D"/>
+          <w:spacing w:val="0"/>
+          <w:sz w:val="27"/>
+        </w:rPr>
+      </w:pPr>
+      <w:r>
+        <w:rPr/>
+      </w:r>
+    </w:p>
+    <w:p>
+      <w:pPr>
+        <w:pStyle w:val="Corpodotexto"/>
+        <w:widowControl/>
+        <w:spacing w:before="0" w:after="0"/>
+        <w:ind w:left="0" w:right="0" w:hanging="0"/>
+        <w:jc w:val="left"/>
+        <w:rPr>
+          <w:rFonts w:ascii="Source Serif Pro;serif" w:hAnsi="Source Serif Pro;serif"/>
+          <w:b w:val="false"/>
+          <w:b w:val="false"/>
+          <w:i w:val="false"/>
+          <w:i w:val="false"/>
+          <w:iCs w:val="false"/>
+          <w:caps w:val="false"/>
+          <w:smallCaps w:val="false"/>
+          <w:color w:val="3D464D"/>
+          <w:spacing w:val="0"/>
+          <w:sz w:val="27"/>
+        </w:rPr>
+      </w:pPr>
+      <w:r>
+        <w:rPr>
+          <w:rFonts w:ascii="Source Serif Pro;serif" w:hAnsi="Source Serif Pro;serif"/>
+          <w:b w:val="false"/>
+          <w:i w:val="false"/>
+          <w:iCs w:val="false"/>
+          <w:caps w:val="false"/>
+          <w:smallCaps w:val="false"/>
+          <w:color w:val="3D464D"/>
+          <w:spacing w:val="0"/>
+          <w:sz w:val="27"/>
+        </w:rPr>
+      </w:r>
+    </w:p>
+    <w:p>
+      <w:pPr>
+        <w:pStyle w:val="Corpodotexto"/>
+        <w:widowControl/>
+        <w:spacing w:before="0" w:after="0"/>
+        <w:ind w:left="0" w:right="0" w:hanging="0"/>
+        <w:jc w:val="left"/>
+        <w:rPr>
+          <w:rFonts w:ascii="Source Serif Pro;serif" w:hAnsi="Source Serif Pro;serif"/>
+          <w:b w:val="false"/>
+          <w:b w:val="false"/>
+          <w:i w:val="false"/>
+          <w:i w:val="false"/>
+          <w:iCs w:val="false"/>
+          <w:caps w:val="false"/>
+          <w:smallCaps w:val="false"/>
+          <w:color w:val="3D464D"/>
+          <w:spacing w:val="0"/>
+          <w:sz w:val="27"/>
+        </w:rPr>
+      </w:pPr>
+      <w:r>
+        <w:rPr/>
+      </w:r>
+    </w:p>
+    <w:p>
+      <w:pPr>
+        <w:pStyle w:val="Corpodotexto"/>
+        <w:widowControl/>
+        <w:spacing w:before="0" w:after="0"/>
+        <w:ind w:left="0" w:right="0" w:hanging="0"/>
+        <w:jc w:val="left"/>
+        <w:rPr>
+          <w:rFonts w:ascii="Source Serif Pro;serif" w:hAnsi="Source Serif Pro;serif"/>
+          <w:b w:val="false"/>
+          <w:b w:val="false"/>
+          <w:i w:val="false"/>
+          <w:i w:val="false"/>
+          <w:iCs w:val="false"/>
+          <w:caps w:val="false"/>
+          <w:smallCaps w:val="false"/>
+          <w:color w:val="3D464D"/>
+          <w:spacing w:val="0"/>
+          <w:sz w:val="27"/>
+        </w:rPr>
+      </w:pPr>
+      <w:r>
+        <w:rPr>
+          <w:rFonts w:ascii="Source Serif Pro;serif" w:hAnsi="Source Serif Pro;serif"/>
+          <w:b w:val="false"/>
+          <w:i w:val="false"/>
+          <w:iCs w:val="false"/>
+          <w:caps w:val="false"/>
+          <w:smallCaps w:val="false"/>
+          <w:color w:val="3D464D"/>
+          <w:spacing w:val="0"/>
+          <w:sz w:val="27"/>
+        </w:rPr>
+      </w:r>
+    </w:p>
+    <w:p>
+      <w:pPr>
+        <w:pStyle w:val="Corpodotexto"/>
+        <w:widowControl/>
+        <w:spacing w:before="0" w:after="0"/>
+        <w:ind w:left="0" w:right="0" w:hanging="0"/>
+        <w:jc w:val="left"/>
+        <w:rPr>
+          <w:rFonts w:ascii="Source Serif Pro;serif" w:hAnsi="Source Serif Pro;serif"/>
+          <w:b w:val="false"/>
+          <w:b w:val="false"/>
+          <w:i w:val="false"/>
+          <w:i w:val="false"/>
+          <w:iCs w:val="false"/>
+          <w:caps w:val="false"/>
+          <w:smallCaps w:val="false"/>
+          <w:color w:val="3D464D"/>
+          <w:spacing w:val="0"/>
+          <w:sz w:val="27"/>
+        </w:rPr>
+      </w:pPr>
+      <w:r>
+        <w:rPr>
+          <w:rFonts w:ascii="Source Serif Pro;serif" w:hAnsi="Source Serif Pro;serif"/>
+          <w:b w:val="false"/>
+          <w:i w:val="false"/>
+          <w:iCs w:val="false"/>
+          <w:caps w:val="false"/>
+          <w:smallCaps w:val="false"/>
+          <w:color w:val="3D464D"/>
+          <w:spacing w:val="0"/>
+          <w:sz w:val="27"/>
+        </w:rPr>
+      </w:r>
+    </w:p>
+    <w:p>
+      <w:pPr>
+        <w:pStyle w:val="Corpodotexto"/>
+        <w:widowControl/>
+        <w:spacing w:before="0" w:after="0"/>
+        <w:ind w:left="0" w:right="0" w:hanging="0"/>
+        <w:jc w:val="left"/>
+        <w:rPr>
+          <w:rFonts w:ascii="Source Serif Pro;serif" w:hAnsi="Source Serif Pro;serif"/>
+          <w:b w:val="false"/>
+          <w:b w:val="false"/>
+          <w:i w:val="false"/>
+          <w:i w:val="false"/>
+          <w:iCs w:val="false"/>
+          <w:caps w:val="false"/>
+          <w:smallCaps w:val="false"/>
+          <w:color w:val="3D464D"/>
+          <w:spacing w:val="0"/>
+          <w:sz w:val="27"/>
+        </w:rPr>
+      </w:pPr>
+      <w:r>
+        <w:rPr>
+          <w:rFonts w:ascii="Source Serif Pro;serif" w:hAnsi="Source Serif Pro;serif"/>
+          <w:b w:val="false"/>
+          <w:i w:val="false"/>
+          <w:iCs w:val="false"/>
+          <w:caps w:val="false"/>
+          <w:smallCaps w:val="false"/>
+          <w:color w:val="3D464D"/>
+          <w:spacing w:val="0"/>
+          <w:sz w:val="27"/>
+        </w:rPr>
+      </w:r>
+    </w:p>
+    <w:p>
+      <w:pPr>
+        <w:pStyle w:val="Corpodotexto"/>
+        <w:widowControl/>
+        <w:spacing w:before="0" w:after="0"/>
+        <w:ind w:left="0" w:right="0" w:hanging="0"/>
+        <w:jc w:val="left"/>
+        <w:rPr>
+          <w:rFonts w:ascii="Source Serif Pro;serif" w:hAnsi="Source Serif Pro;serif"/>
+          <w:b w:val="false"/>
+          <w:b w:val="false"/>
+          <w:i w:val="false"/>
+          <w:i w:val="false"/>
+          <w:iCs w:val="false"/>
+          <w:caps w:val="false"/>
+          <w:smallCaps w:val="false"/>
+          <w:color w:val="3D464D"/>
+          <w:spacing w:val="0"/>
+          <w:sz w:val="27"/>
+        </w:rPr>
+      </w:pPr>
+      <w:r>
+        <w:rPr>
+          <w:rFonts w:ascii="Source Serif Pro;serif" w:hAnsi="Source Serif Pro;serif"/>
+          <w:b w:val="false"/>
+          <w:i w:val="false"/>
+          <w:iCs w:val="false"/>
+          <w:caps w:val="false"/>
+          <w:smallCaps w:val="false"/>
+          <w:color w:val="3D464D"/>
+          <w:spacing w:val="0"/>
+          <w:sz w:val="27"/>
+        </w:rPr>
+        <w:t xml:space="preserve">Vimos 3 bibliotecas: do carrosel, do select e de mensagens dos botões. </w:t>
+      </w:r>
+    </w:p>
+    <w:p>
+      <w:pPr>
+        <w:pStyle w:val="Corpodotexto"/>
+        <w:widowControl/>
+        <w:spacing w:before="0" w:after="0"/>
+        <w:ind w:left="0" w:right="0" w:hanging="0"/>
+        <w:jc w:val="left"/>
+        <w:rPr>
+          <w:rFonts w:ascii="Source Serif Pro;serif" w:hAnsi="Source Serif Pro;serif"/>
+          <w:b w:val="false"/>
+          <w:b w:val="false"/>
+          <w:i w:val="false"/>
+          <w:i w:val="false"/>
+          <w:iCs w:val="false"/>
+          <w:caps w:val="false"/>
+          <w:smallCaps w:val="false"/>
+          <w:color w:val="3D464D"/>
+          <w:spacing w:val="0"/>
+          <w:sz w:val="27"/>
+        </w:rPr>
+      </w:pPr>
+      <w:r>
+        <w:rPr>
+          <w:rFonts w:ascii="Source Serif Pro;serif" w:hAnsi="Source Serif Pro;serif"/>
+          <w:b w:val="false"/>
+          <w:i w:val="false"/>
+          <w:iCs w:val="false"/>
+          <w:caps w:val="false"/>
+          <w:smallCaps w:val="false"/>
+          <w:color w:val="3D464D"/>
+          <w:spacing w:val="0"/>
+          <w:sz w:val="27"/>
+        </w:rPr>
       </w:r>
     </w:p>
     <w:p>
@@ -10335,6 +11437,7 @@
       </w:pPr>
       <w:rPr>
         <w:rFonts w:ascii="Wingdings" w:hAnsi="Wingdings" w:cs="Wingdings" w:hint="default"/>
+        <w:rFonts w:cs="Wingdings"/>
       </w:rPr>
     </w:lvl>
     <w:lvl w:ilvl="3">
@@ -10347,6 +11450,7 @@
       </w:pPr>
       <w:rPr>
         <w:rFonts w:ascii="Symbol" w:hAnsi="Symbol" w:cs="Symbol" w:hint="default"/>
+        <w:rFonts w:cs="Symbol"/>
       </w:rPr>
     </w:lvl>
     <w:lvl w:ilvl="4">
@@ -10372,6 +11476,7 @@
       </w:pPr>
       <w:rPr>
         <w:rFonts w:ascii="Wingdings" w:hAnsi="Wingdings" w:cs="Wingdings" w:hint="default"/>
+        <w:rFonts w:cs="Wingdings"/>
       </w:rPr>
     </w:lvl>
     <w:lvl w:ilvl="6">
@@ -10384,6 +11489,7 @@
       </w:pPr>
       <w:rPr>
         <w:rFonts w:ascii="Symbol" w:hAnsi="Symbol" w:cs="Symbol" w:hint="default"/>
+        <w:rFonts w:cs="Symbol"/>
       </w:rPr>
     </w:lvl>
     <w:lvl w:ilvl="7">
@@ -10409,6 +11515,7 @@
       </w:pPr>
       <w:rPr>
         <w:rFonts w:ascii="Wingdings" w:hAnsi="Wingdings" w:cs="Wingdings" w:hint="default"/>
+        <w:rFonts w:cs="Wingdings"/>
       </w:rPr>
     </w:lvl>
   </w:abstractNum>
@@ -10519,7 +11626,6 @@
     <w:rPrDefault>
       <w:rPr>
         <w:rFonts w:ascii="Calibri" w:hAnsi="Calibri" w:eastAsia="Calibri" w:cs="" w:asciiTheme="minorHAnsi" w:cstheme="minorBidi" w:eastAsiaTheme="minorHAnsi" w:hAnsiTheme="minorHAnsi"/>
-        <w:sz w:val="22"/>
         <w:szCs w:val="22"/>
         <w:lang w:val="pt-BR" w:eastAsia="en-US" w:bidi="ar-SA"/>
       </w:rPr>
@@ -11218,6 +12324,95 @@
       <w:rFonts w:ascii="OpenSymbol" w:hAnsi="OpenSymbol" w:eastAsia="OpenSymbol" w:cs="OpenSymbol"/>
     </w:rPr>
   </w:style>
+  <w:style w:type="character" w:styleId="ListLabel25">
+    <w:name w:val="ListLabel 25"/>
+    <w:qFormat/>
+    <w:rPr>
+      <w:rFonts w:ascii="Liberation Serif" w:hAnsi="Liberation Serif" w:cs="Mangal"/>
+      <w:b w:val="false"/>
+      <w:sz w:val="24"/>
+    </w:rPr>
+  </w:style>
+  <w:style w:type="character" w:styleId="ListLabel26">
+    <w:name w:val="ListLabel 26"/>
+    <w:qFormat/>
+    <w:rPr>
+      <w:rFonts w:cs="Courier New"/>
+    </w:rPr>
+  </w:style>
+  <w:style w:type="character" w:styleId="ListLabel27">
+    <w:name w:val="ListLabel 27"/>
+    <w:qFormat/>
+    <w:rPr>
+      <w:rFonts w:cs="Wingdings"/>
+    </w:rPr>
+  </w:style>
+  <w:style w:type="character" w:styleId="ListLabel28">
+    <w:name w:val="ListLabel 28"/>
+    <w:qFormat/>
+    <w:rPr>
+      <w:rFonts w:cs="Symbol"/>
+    </w:rPr>
+  </w:style>
+  <w:style w:type="character" w:styleId="ListLabel29">
+    <w:name w:val="ListLabel 29"/>
+    <w:qFormat/>
+    <w:rPr>
+      <w:rFonts w:cs="Courier New"/>
+    </w:rPr>
+  </w:style>
+  <w:style w:type="character" w:styleId="ListLabel30">
+    <w:name w:val="ListLabel 30"/>
+    <w:qFormat/>
+    <w:rPr>
+      <w:rFonts w:cs="Wingdings"/>
+    </w:rPr>
+  </w:style>
+  <w:style w:type="character" w:styleId="ListLabel31">
+    <w:name w:val="ListLabel 31"/>
+    <w:qFormat/>
+    <w:rPr>
+      <w:rFonts w:cs="Symbol"/>
+    </w:rPr>
+  </w:style>
+  <w:style w:type="character" w:styleId="ListLabel32">
+    <w:name w:val="ListLabel 32"/>
+    <w:qFormat/>
+    <w:rPr>
+      <w:rFonts w:cs="Courier New"/>
+    </w:rPr>
+  </w:style>
+  <w:style w:type="character" w:styleId="ListLabel33">
+    <w:name w:val="ListLabel 33"/>
+    <w:qFormat/>
+    <w:rPr>
+      <w:rFonts w:cs="Wingdings"/>
+    </w:rPr>
+  </w:style>
+  <w:style w:type="character" w:styleId="ListLabel34">
+    <w:name w:val="ListLabel 34"/>
+    <w:qFormat/>
+    <w:rPr/>
+  </w:style>
+  <w:style w:type="character" w:styleId="ListLabel35">
+    <w:name w:val="ListLabel 35"/>
+    <w:qFormat/>
+    <w:rPr/>
+  </w:style>
+  <w:style w:type="character" w:styleId="ListLabel36">
+    <w:name w:val="ListLabel 36"/>
+    <w:qFormat/>
+    <w:rPr>
+      <w:rFonts w:ascii="Source Serif Pro;serif" w:hAnsi="Source Serif Pro;serif"/>
+      <w:b w:val="false"/>
+      <w:i w:val="false"/>
+      <w:caps w:val="false"/>
+      <w:smallCaps w:val="false"/>
+      <w:color w:val="3D464D"/>
+      <w:spacing w:val="0"/>
+      <w:sz w:val="27"/>
+    </w:rPr>
+  </w:style>
   <w:style w:type="paragraph" w:styleId="Ttulo">
     <w:name w:val="Título"/>
     <w:basedOn w:val="Normal"/>

</xml_diff>